<commit_message>
:memo: Update docs, fix typo in symbol_stack filename
</commit_message>
<xml_diff>
--- a/docs/Documentazione_Tecnica.docx
+++ b/docs/Documentazione_Tecnica.docx
@@ -24,12 +24,28 @@
       </w:r>
     </w:p>
     <w:p>
-      <w:r>
-        <w:rPr>
+      <w:pPr>
+        <w:pStyle w:val="Titolo"/>
+        <w:jc w:val="left"/>
+        <w:rPr>
+          <w:rFonts w:asciiTheme="minorHAnsi" w:eastAsiaTheme="minorHAnsi" w:hAnsiTheme="minorHAnsi" w:cstheme="minorBidi"/>
+          <w:spacing w:val="0"/>
+          <w:kern w:val="0"/>
+          <w:sz w:val="24"/>
+          <w:szCs w:val="22"/>
+        </w:rPr>
+      </w:pPr>
+      <w:r>
+        <w:rPr>
+          <w:rFonts w:asciiTheme="minorHAnsi" w:eastAsiaTheme="minorHAnsi" w:hAnsiTheme="minorHAnsi" w:cstheme="minorBidi"/>
           <w:noProof/>
+          <w:spacing w:val="0"/>
+          <w:kern w:val="0"/>
+          <w:sz w:val="24"/>
+          <w:szCs w:val="22"/>
         </w:rPr>
         <w:drawing>
-          <wp:anchor distT="0" distB="0" distL="114300" distR="114300" simplePos="0" relativeHeight="251658240" behindDoc="0" locked="0" layoutInCell="1" allowOverlap="1" wp14:anchorId="10302C38" wp14:editId="6329E103">
+          <wp:anchor distT="0" distB="0" distL="114300" distR="114300" simplePos="0" relativeHeight="251659264" behindDoc="0" locked="0" layoutInCell="1" allowOverlap="1" wp14:anchorId="616DF757" wp14:editId="52B69DC5">
             <wp:simplePos x="0" y="0"/>
             <wp:positionH relativeFrom="margin">
               <wp:align>center</wp:align>
@@ -40,7 +56,7 @@
             <wp:extent cx="2209800" cy="2028825"/>
             <wp:effectExtent l="0" t="0" r="0" b="9525"/>
             <wp:wrapTopAndBottom/>
-            <wp:docPr id="1" name="Immagine 1"/>
+            <wp:docPr id="1" name="Immagine 1" descr="Immagine che contiene Carattere, cerchio, simbolo, design&#10;&#10;Descrizione generata automaticamente"/>
             <wp:cNvGraphicFramePr>
               <a:graphicFrameLocks xmlns:a="http://schemas.openxmlformats.org/drawingml/2006/main" noChangeAspect="1"/>
             </wp:cNvGraphicFramePr>
@@ -48,7 +64,7 @@
               <a:graphicData uri="http://schemas.openxmlformats.org/drawingml/2006/picture">
                 <pic:pic xmlns:pic="http://schemas.openxmlformats.org/drawingml/2006/picture">
                   <pic:nvPicPr>
-                    <pic:cNvPr id="0" name="Picture 1"/>
+                    <pic:cNvPr id="1" name="Immagine 1" descr="Immagine che contiene Carattere, cerchio, simbolo, design&#10;&#10;Descrizione generata automaticamente"/>
                     <pic:cNvPicPr>
                       <a:picLocks noChangeAspect="1" noChangeArrowheads="1"/>
                     </pic:cNvPicPr>
@@ -92,7 +108,11 @@
         </w:drawing>
       </w:r>
     </w:p>
-    <w:p/>
+    <w:p>
+      <w:pPr>
+        <w:jc w:val="center"/>
+      </w:pPr>
+    </w:p>
     <w:p>
       <w:pPr>
         <w:pStyle w:val="Titolo"/>
@@ -176,13 +196,7 @@
         <w:rPr>
           <w:rFonts w:eastAsiaTheme="majorEastAsia"/>
         </w:rPr>
-        <w:t xml:space="preserve"> </w:t>
-      </w:r>
-      <w:r>
-        <w:rPr>
-          <w:rFonts w:eastAsiaTheme="majorEastAsia"/>
-        </w:rPr>
-        <w:t>Linguaggi Formali e Compilatori</w:t>
+        <w:t xml:space="preserve"> Linguaggi Formali e Compilatori</w:t>
       </w:r>
       <w:r>
         <w:rPr>
@@ -316,7 +330,7 @@
       <w:r>
         <w:fldChar w:fldCharType="separate"/>
       </w:r>
-      <w:hyperlink w:anchor="_Toc139534765" w:history="1">
+      <w:hyperlink w:anchor="_Toc140534501" w:history="1">
         <w:r>
           <w:rPr>
             <w:rStyle w:val="Collegamentoipertestuale"/>
@@ -362,7 +376,7 @@
             <w:noProof/>
             <w:webHidden/>
           </w:rPr>
-          <w:instrText xml:space="preserve"> PAGEREF _Toc139534765 \h </w:instrText>
+          <w:instrText xml:space="preserve"> PAGEREF _Toc140534501 \h </w:instrText>
         </w:r>
         <w:r>
           <w:rPr>
@@ -409,7 +423,7 @@
           <w14:ligatures w14:val="standardContextual"/>
         </w:rPr>
       </w:pPr>
-      <w:hyperlink w:anchor="_Toc139534766" w:history="1">
+      <w:hyperlink w:anchor="_Toc140534502" w:history="1">
         <w:r>
           <w:rPr>
             <w:rStyle w:val="Collegamentoipertestuale"/>
@@ -454,7 +468,7 @@
             <w:noProof/>
             <w:webHidden/>
           </w:rPr>
-          <w:instrText xml:space="preserve"> PAGEREF _Toc139534766 \h </w:instrText>
+          <w:instrText xml:space="preserve"> PAGEREF _Toc140534502 \h </w:instrText>
         </w:r>
         <w:r>
           <w:rPr>
@@ -501,7 +515,7 @@
           <w14:ligatures w14:val="standardContextual"/>
         </w:rPr>
       </w:pPr>
-      <w:hyperlink w:anchor="_Toc139534767" w:history="1">
+      <w:hyperlink w:anchor="_Toc140534503" w:history="1">
         <w:r>
           <w:rPr>
             <w:rStyle w:val="Collegamentoipertestuale"/>
@@ -546,7 +560,7 @@
             <w:noProof/>
             <w:webHidden/>
           </w:rPr>
-          <w:instrText xml:space="preserve"> PAGEREF _Toc139534767 \h </w:instrText>
+          <w:instrText xml:space="preserve"> PAGEREF _Toc140534503 \h </w:instrText>
         </w:r>
         <w:r>
           <w:rPr>
@@ -593,7 +607,7 @@
           <w14:ligatures w14:val="standardContextual"/>
         </w:rPr>
       </w:pPr>
-      <w:hyperlink w:anchor="_Toc139534768" w:history="1">
+      <w:hyperlink w:anchor="_Toc140534504" w:history="1">
         <w:r>
           <w:rPr>
             <w:rStyle w:val="Collegamentoipertestuale"/>
@@ -638,7 +652,7 @@
             <w:noProof/>
             <w:webHidden/>
           </w:rPr>
-          <w:instrText xml:space="preserve"> PAGEREF _Toc139534768 \h </w:instrText>
+          <w:instrText xml:space="preserve"> PAGEREF _Toc140534504 \h </w:instrText>
         </w:r>
         <w:r>
           <w:rPr>
@@ -686,7 +700,7 @@
           <w14:ligatures w14:val="standardContextual"/>
         </w:rPr>
       </w:pPr>
-      <w:hyperlink w:anchor="_Toc139534769" w:history="1">
+      <w:hyperlink w:anchor="_Toc140534505" w:history="1">
         <w:r>
           <w:rPr>
             <w:rStyle w:val="Collegamentoipertestuale"/>
@@ -732,7 +746,7 @@
             <w:noProof/>
             <w:webHidden/>
           </w:rPr>
-          <w:instrText xml:space="preserve"> PAGEREF _Toc139534769 \h </w:instrText>
+          <w:instrText xml:space="preserve"> PAGEREF _Toc140534505 \h </w:instrText>
         </w:r>
         <w:r>
           <w:rPr>
@@ -779,7 +793,7 @@
           <w14:ligatures w14:val="standardContextual"/>
         </w:rPr>
       </w:pPr>
-      <w:hyperlink w:anchor="_Toc139534770" w:history="1">
+      <w:hyperlink w:anchor="_Toc140534506" w:history="1">
         <w:r>
           <w:rPr>
             <w:rStyle w:val="Collegamentoipertestuale"/>
@@ -824,7 +838,7 @@
             <w:noProof/>
             <w:webHidden/>
           </w:rPr>
-          <w:instrText xml:space="preserve"> PAGEREF _Toc139534770 \h </w:instrText>
+          <w:instrText xml:space="preserve"> PAGEREF _Toc140534506 \h </w:instrText>
         </w:r>
         <w:r>
           <w:rPr>
@@ -871,7 +885,7 @@
           <w14:ligatures w14:val="standardContextual"/>
         </w:rPr>
       </w:pPr>
-      <w:hyperlink w:anchor="_Toc139534771" w:history="1">
+      <w:hyperlink w:anchor="_Toc140534507" w:history="1">
         <w:r>
           <w:rPr>
             <w:rStyle w:val="Collegamentoipertestuale"/>
@@ -916,7 +930,7 @@
             <w:noProof/>
             <w:webHidden/>
           </w:rPr>
-          <w:instrText xml:space="preserve"> PAGEREF _Toc139534771 \h </w:instrText>
+          <w:instrText xml:space="preserve"> PAGEREF _Toc140534507 \h </w:instrText>
         </w:r>
         <w:r>
           <w:rPr>
@@ -963,7 +977,7 @@
           <w14:ligatures w14:val="standardContextual"/>
         </w:rPr>
       </w:pPr>
-      <w:hyperlink w:anchor="_Toc139534772" w:history="1">
+      <w:hyperlink w:anchor="_Toc140534508" w:history="1">
         <w:r>
           <w:rPr>
             <w:rStyle w:val="Collegamentoipertestuale"/>
@@ -1008,7 +1022,7 @@
             <w:noProof/>
             <w:webHidden/>
           </w:rPr>
-          <w:instrText xml:space="preserve"> PAGEREF _Toc139534772 \h </w:instrText>
+          <w:instrText xml:space="preserve"> PAGEREF _Toc140534508 \h </w:instrText>
         </w:r>
         <w:r>
           <w:rPr>
@@ -1056,7 +1070,7 @@
           <w14:ligatures w14:val="standardContextual"/>
         </w:rPr>
       </w:pPr>
-      <w:hyperlink w:anchor="_Toc139534773" w:history="1">
+      <w:hyperlink w:anchor="_Toc140534509" w:history="1">
         <w:r>
           <w:rPr>
             <w:rStyle w:val="Collegamentoipertestuale"/>
@@ -1102,7 +1116,7 @@
             <w:noProof/>
             <w:webHidden/>
           </w:rPr>
-          <w:instrText xml:space="preserve"> PAGEREF _Toc139534773 \h </w:instrText>
+          <w:instrText xml:space="preserve"> PAGEREF _Toc140534509 \h </w:instrText>
         </w:r>
         <w:r>
           <w:rPr>
@@ -1149,7 +1163,7 @@
           <w14:ligatures w14:val="standardContextual"/>
         </w:rPr>
       </w:pPr>
-      <w:hyperlink w:anchor="_Toc139534774" w:history="1">
+      <w:hyperlink w:anchor="_Toc140534510" w:history="1">
         <w:r>
           <w:rPr>
             <w:rStyle w:val="Collegamentoipertestuale"/>
@@ -1194,7 +1208,7 @@
             <w:noProof/>
             <w:webHidden/>
           </w:rPr>
-          <w:instrText xml:space="preserve"> PAGEREF _Toc139534774 \h </w:instrText>
+          <w:instrText xml:space="preserve"> PAGEREF _Toc140534510 \h </w:instrText>
         </w:r>
         <w:r>
           <w:rPr>
@@ -1241,7 +1255,7 @@
           <w14:ligatures w14:val="standardContextual"/>
         </w:rPr>
       </w:pPr>
-      <w:hyperlink w:anchor="_Toc139534775" w:history="1">
+      <w:hyperlink w:anchor="_Toc140534511" w:history="1">
         <w:r>
           <w:rPr>
             <w:rStyle w:val="Collegamentoipertestuale"/>
@@ -1286,7 +1300,7 @@
             <w:noProof/>
             <w:webHidden/>
           </w:rPr>
-          <w:instrText xml:space="preserve"> PAGEREF _Toc139534775 \h </w:instrText>
+          <w:instrText xml:space="preserve"> PAGEREF _Toc140534511 \h </w:instrText>
         </w:r>
         <w:r>
           <w:rPr>
@@ -1333,7 +1347,7 @@
           <w14:ligatures w14:val="standardContextual"/>
         </w:rPr>
       </w:pPr>
-      <w:hyperlink w:anchor="_Toc139534776" w:history="1">
+      <w:hyperlink w:anchor="_Toc140534512" w:history="1">
         <w:r>
           <w:rPr>
             <w:rStyle w:val="Collegamentoipertestuale"/>
@@ -1378,7 +1392,7 @@
             <w:noProof/>
             <w:webHidden/>
           </w:rPr>
-          <w:instrText xml:space="preserve"> PAGEREF _Toc139534776 \h </w:instrText>
+          <w:instrText xml:space="preserve"> PAGEREF _Toc140534512 \h </w:instrText>
         </w:r>
         <w:r>
           <w:rPr>
@@ -1426,7 +1440,7 @@
           <w14:ligatures w14:val="standardContextual"/>
         </w:rPr>
       </w:pPr>
-      <w:hyperlink w:anchor="_Toc139534777" w:history="1">
+      <w:hyperlink w:anchor="_Toc140534513" w:history="1">
         <w:r>
           <w:rPr>
             <w:rStyle w:val="Collegamentoipertestuale"/>
@@ -1472,7 +1486,7 @@
             <w:noProof/>
             <w:webHidden/>
           </w:rPr>
-          <w:instrText xml:space="preserve"> PAGEREF _Toc139534777 \h </w:instrText>
+          <w:instrText xml:space="preserve"> PAGEREF _Toc140534513 \h </w:instrText>
         </w:r>
         <w:r>
           <w:rPr>
@@ -1520,7 +1534,7 @@
           <w14:ligatures w14:val="standardContextual"/>
         </w:rPr>
       </w:pPr>
-      <w:hyperlink w:anchor="_Toc139534778" w:history="1">
+      <w:hyperlink w:anchor="_Toc140534514" w:history="1">
         <w:r>
           <w:rPr>
             <w:rStyle w:val="Collegamentoipertestuale"/>
@@ -1566,7 +1580,7 @@
             <w:noProof/>
             <w:webHidden/>
           </w:rPr>
-          <w:instrText xml:space="preserve"> PAGEREF _Toc139534778 \h </w:instrText>
+          <w:instrText xml:space="preserve"> PAGEREF _Toc140534514 \h </w:instrText>
         </w:r>
         <w:r>
           <w:rPr>
@@ -1613,13 +1627,197 @@
           <w14:ligatures w14:val="standardContextual"/>
         </w:rPr>
       </w:pPr>
-      <w:hyperlink w:anchor="_Toc139534779" w:history="1">
+      <w:hyperlink w:anchor="_Toc140534515" w:history="1">
         <w:r>
           <w:rPr>
             <w:rStyle w:val="Collegamentoipertestuale"/>
             <w:noProof/>
           </w:rPr>
           <w:t>5.1</w:t>
+        </w:r>
+        <w:r>
+          <w:rPr>
+            <w:rFonts w:eastAsiaTheme="minorEastAsia"/>
+            <w:noProof/>
+            <w:kern w:val="2"/>
+            <w:sz w:val="22"/>
+            <w:lang w:eastAsia="it-IT"/>
+            <w14:ligatures w14:val="standardContextual"/>
+          </w:rPr>
+          <w:tab/>
+        </w:r>
+        <w:r>
+          <w:rPr>
+            <w:rStyle w:val="Collegamentoipertestuale"/>
+            <w:noProof/>
+          </w:rPr>
+          <w:t>Tecnologie e strumenti usati</w:t>
+        </w:r>
+        <w:r>
+          <w:rPr>
+            <w:noProof/>
+            <w:webHidden/>
+          </w:rPr>
+          <w:tab/>
+        </w:r>
+        <w:r>
+          <w:rPr>
+            <w:noProof/>
+            <w:webHidden/>
+          </w:rPr>
+          <w:fldChar w:fldCharType="begin"/>
+        </w:r>
+        <w:r>
+          <w:rPr>
+            <w:noProof/>
+            <w:webHidden/>
+          </w:rPr>
+          <w:instrText xml:space="preserve"> PAGEREF _Toc140534515 \h </w:instrText>
+        </w:r>
+        <w:r>
+          <w:rPr>
+            <w:noProof/>
+            <w:webHidden/>
+          </w:rPr>
+        </w:r>
+        <w:r>
+          <w:rPr>
+            <w:noProof/>
+            <w:webHidden/>
+          </w:rPr>
+          <w:fldChar w:fldCharType="separate"/>
+        </w:r>
+        <w:r>
+          <w:rPr>
+            <w:noProof/>
+            <w:webHidden/>
+          </w:rPr>
+          <w:t>25</w:t>
+        </w:r>
+        <w:r>
+          <w:rPr>
+            <w:noProof/>
+            <w:webHidden/>
+          </w:rPr>
+          <w:fldChar w:fldCharType="end"/>
+        </w:r>
+      </w:hyperlink>
+    </w:p>
+    <w:p>
+      <w:pPr>
+        <w:pStyle w:val="Sommario2"/>
+        <w:tabs>
+          <w:tab w:val="left" w:pos="880"/>
+          <w:tab w:val="right" w:leader="dot" w:pos="8494"/>
+        </w:tabs>
+        <w:rPr>
+          <w:rFonts w:eastAsiaTheme="minorEastAsia"/>
+          <w:noProof/>
+          <w:kern w:val="2"/>
+          <w:sz w:val="22"/>
+          <w:lang w:eastAsia="it-IT"/>
+          <w14:ligatures w14:val="standardContextual"/>
+        </w:rPr>
+      </w:pPr>
+      <w:hyperlink w:anchor="_Toc140534516" w:history="1">
+        <w:r>
+          <w:rPr>
+            <w:rStyle w:val="Collegamentoipertestuale"/>
+            <w:noProof/>
+          </w:rPr>
+          <w:t>5.2</w:t>
+        </w:r>
+        <w:r>
+          <w:rPr>
+            <w:rFonts w:eastAsiaTheme="minorEastAsia"/>
+            <w:noProof/>
+            <w:kern w:val="2"/>
+            <w:sz w:val="22"/>
+            <w:lang w:eastAsia="it-IT"/>
+            <w14:ligatures w14:val="standardContextual"/>
+          </w:rPr>
+          <w:tab/>
+        </w:r>
+        <w:r>
+          <w:rPr>
+            <w:rStyle w:val="Collegamentoipertestuale"/>
+            <w:noProof/>
+          </w:rPr>
+          <w:t>Diagrammi UML</w:t>
+        </w:r>
+        <w:r>
+          <w:rPr>
+            <w:noProof/>
+            <w:webHidden/>
+          </w:rPr>
+          <w:tab/>
+        </w:r>
+        <w:r>
+          <w:rPr>
+            <w:noProof/>
+            <w:webHidden/>
+          </w:rPr>
+          <w:fldChar w:fldCharType="begin"/>
+        </w:r>
+        <w:r>
+          <w:rPr>
+            <w:noProof/>
+            <w:webHidden/>
+          </w:rPr>
+          <w:instrText xml:space="preserve"> PAGEREF _Toc140534516 \h </w:instrText>
+        </w:r>
+        <w:r>
+          <w:rPr>
+            <w:noProof/>
+            <w:webHidden/>
+          </w:rPr>
+        </w:r>
+        <w:r>
+          <w:rPr>
+            <w:noProof/>
+            <w:webHidden/>
+          </w:rPr>
+          <w:fldChar w:fldCharType="separate"/>
+        </w:r>
+        <w:r>
+          <w:rPr>
+            <w:noProof/>
+            <w:webHidden/>
+          </w:rPr>
+          <w:t>26</w:t>
+        </w:r>
+        <w:r>
+          <w:rPr>
+            <w:noProof/>
+            <w:webHidden/>
+          </w:rPr>
+          <w:fldChar w:fldCharType="end"/>
+        </w:r>
+      </w:hyperlink>
+    </w:p>
+    <w:p>
+      <w:pPr>
+        <w:pStyle w:val="Sommario2"/>
+        <w:tabs>
+          <w:tab w:val="left" w:pos="880"/>
+          <w:tab w:val="right" w:leader="dot" w:pos="8494"/>
+        </w:tabs>
+        <w:rPr>
+          <w:rFonts w:eastAsiaTheme="minorEastAsia"/>
+          <w:noProof/>
+          <w:kern w:val="2"/>
+          <w:sz w:val="22"/>
+          <w:lang w:eastAsia="it-IT"/>
+          <w14:ligatures w14:val="standardContextual"/>
+        </w:rPr>
+      </w:pPr>
+      <w:hyperlink w:anchor="_Toc140534517" w:history="1">
+        <w:r>
+          <w:rPr>
+            <w:rStyle w:val="Collegamentoipertestuale"/>
+            <w:noProof/>
+          </w:rPr>
+          <w:t>5.3</w:t>
         </w:r>
         <w:r>
           <w:rPr>
@@ -1658,7 +1856,7 @@
             <w:noProof/>
             <w:webHidden/>
           </w:rPr>
-          <w:instrText xml:space="preserve"> PAGEREF _Toc139534779 \h </w:instrText>
+          <w:instrText xml:space="preserve"> PAGEREF _Toc140534517 \h </w:instrText>
         </w:r>
         <w:r>
           <w:rPr>
@@ -1678,7 +1876,7 @@
             <w:noProof/>
             <w:webHidden/>
           </w:rPr>
-          <w:t>25</w:t>
+          <w:t>27</w:t>
         </w:r>
         <w:r>
           <w:rPr>
@@ -1705,13 +1903,13 @@
           <w14:ligatures w14:val="standardContextual"/>
         </w:rPr>
       </w:pPr>
-      <w:hyperlink w:anchor="_Toc139534780" w:history="1">
+      <w:hyperlink w:anchor="_Toc140534518" w:history="1">
         <w:r>
           <w:rPr>
             <w:rStyle w:val="Collegamentoipertestuale"/>
             <w:noProof/>
           </w:rPr>
-          <w:t>5.2</w:t>
+          <w:t>5.4</w:t>
         </w:r>
         <w:r>
           <w:rPr>
@@ -1750,7 +1948,7 @@
             <w:noProof/>
             <w:webHidden/>
           </w:rPr>
-          <w:instrText xml:space="preserve"> PAGEREF _Toc139534780 \h </w:instrText>
+          <w:instrText xml:space="preserve"> PAGEREF _Toc140534518 \h </w:instrText>
         </w:r>
         <w:r>
           <w:rPr>
@@ -1770,7 +1968,7 @@
             <w:noProof/>
             <w:webHidden/>
           </w:rPr>
-          <w:t>25</w:t>
+          <w:t>28</w:t>
         </w:r>
         <w:r>
           <w:rPr>
@@ -1796,7 +1994,7 @@
       <w:pPr>
         <w:pStyle w:val="Titolo1"/>
       </w:pPr>
-      <w:bookmarkStart w:id="0" w:name="_Toc139534765"/>
+      <w:bookmarkStart w:id="0" w:name="_Toc140534501"/>
       <w:r>
         <w:lastRenderedPageBreak/>
         <w:t>Introduzione</w:t>
@@ -1807,7 +2005,7 @@
       <w:pPr>
         <w:pStyle w:val="Titolo2"/>
       </w:pPr>
-      <w:bookmarkStart w:id="1" w:name="_Toc139534766"/>
+      <w:bookmarkStart w:id="1" w:name="_Toc140534502"/>
       <w:r>
         <w:t>Obiettivi del progetto</w:t>
       </w:r>
@@ -1818,15 +2016,7 @@
         <w:t xml:space="preserve">Lo scopo del progetto è realizzare un compilatore per la traduzione di script, definiti </w:t>
       </w:r>
       <w:r>
-        <w:t xml:space="preserve">attraverso uno Scene </w:t>
-      </w:r>
-      <w:proofErr w:type="spellStart"/>
-      <w:r>
-        <w:t>Description</w:t>
-      </w:r>
-      <w:proofErr w:type="spellEnd"/>
-      <w:r>
-        <w:t xml:space="preserve"> Language</w:t>
+        <w:t>attraverso uno Scene Description Language</w:t>
       </w:r>
       <w:r>
         <w:t>, in file eseguibili all’interno di un engine di modellazione 3D e simulazione per la generazione di dataset sintetici</w:t>
@@ -1873,7 +2063,7 @@
       <w:pPr>
         <w:pStyle w:val="Titolo2"/>
       </w:pPr>
-      <w:bookmarkStart w:id="2" w:name="_Toc139534767"/>
+      <w:bookmarkStart w:id="2" w:name="_Toc140534503"/>
       <w:r>
         <w:t>Synthetic Data Generation</w:t>
       </w:r>
@@ -2019,7 +2209,7 @@
       <w:pPr>
         <w:pStyle w:val="Titolo2"/>
       </w:pPr>
-      <w:bookmarkStart w:id="3" w:name="_Toc139534768"/>
+      <w:bookmarkStart w:id="3" w:name="_Toc140534504"/>
       <w:r>
         <w:t>YARC</w:t>
       </w:r>
@@ -2180,7 +2370,7 @@
         <w:pStyle w:val="Titolo1"/>
         <w:jc w:val="left"/>
       </w:pPr>
-      <w:bookmarkStart w:id="4" w:name="_Toc139534769"/>
+      <w:bookmarkStart w:id="4" w:name="_Toc140534505"/>
       <w:r>
         <w:lastRenderedPageBreak/>
         <w:t>Lessico</w:t>
@@ -2340,7 +2530,7 @@
       <w:pPr>
         <w:pStyle w:val="Titolo2"/>
       </w:pPr>
-      <w:bookmarkStart w:id="5" w:name="_Toc139534770"/>
+      <w:bookmarkStart w:id="5" w:name="_Toc140534506"/>
       <w:r>
         <w:t>Lessico</w:t>
       </w:r>
@@ -3934,29 +4124,7 @@
           <w:szCs w:val="21"/>
           <w:lang w:val="en-GB" w:eastAsia="it-IT"/>
         </w:rPr>
-        <w:t xml:space="preserve"> </w:t>
-      </w:r>
-      <w:proofErr w:type="gramStart"/>
-      <w:r>
-        <w:rPr>
-          <w:rFonts w:ascii="Consolas" w:eastAsia="Times New Roman" w:hAnsi="Consolas" w:cs="Times New Roman"/>
-          <w:color w:val="333333"/>
-          <w:sz w:val="21"/>
-          <w:szCs w:val="21"/>
-          <w:lang w:val="en-GB" w:eastAsia="it-IT"/>
-        </w:rPr>
-        <w:t>  :</w:t>
-      </w:r>
-      <w:proofErr w:type="gramEnd"/>
-      <w:r>
-        <w:rPr>
-          <w:rFonts w:ascii="Consolas" w:eastAsia="Times New Roman" w:hAnsi="Consolas" w:cs="Times New Roman"/>
-          <w:color w:val="333333"/>
-          <w:sz w:val="21"/>
-          <w:szCs w:val="21"/>
-          <w:lang w:val="en-GB" w:eastAsia="it-IT"/>
-        </w:rPr>
-        <w:t xml:space="preserve"> </w:t>
+        <w:t xml:space="preserve">   : </w:t>
       </w:r>
       <w:r>
         <w:rPr>
@@ -6071,20 +6239,8 @@
           <w:szCs w:val="21"/>
           <w:lang w:val="en-GB" w:eastAsia="it-IT"/>
         </w:rPr>
-        <w:t xml:space="preserve">  | EXPONENT_</w:t>
-      </w:r>
-      <w:proofErr w:type="gramStart"/>
-      <w:r>
-        <w:rPr>
-          <w:rFonts w:ascii="Consolas" w:eastAsia="Times New Roman" w:hAnsi="Consolas" w:cs="Times New Roman"/>
-          <w:color w:val="333333"/>
-          <w:sz w:val="21"/>
-          <w:szCs w:val="21"/>
-          <w:lang w:val="en-GB" w:eastAsia="it-IT"/>
-        </w:rPr>
-        <w:t>FLOAT;</w:t>
-      </w:r>
-      <w:proofErr w:type="gramEnd"/>
+        <w:t xml:space="preserve">  | EXPONENT_FLOAT;</w:t>
+      </w:r>
     </w:p>
     <w:p>
       <w:pPr>
@@ -6398,7 +6554,6 @@
           <w:lang w:val="en-GB" w:eastAsia="it-IT"/>
         </w:rPr>
       </w:pPr>
-      <w:proofErr w:type="gramStart"/>
       <w:r>
         <w:rPr>
           <w:rFonts w:ascii="Consolas" w:eastAsia="Times New Roman" w:hAnsi="Consolas" w:cs="Times New Roman"/>
@@ -6419,18 +6574,7 @@
           <w:szCs w:val="21"/>
           <w:lang w:val="en-GB" w:eastAsia="it-IT"/>
         </w:rPr>
-        <w:t xml:space="preserve"> :</w:t>
-      </w:r>
-      <w:proofErr w:type="gramEnd"/>
-      <w:r>
-        <w:rPr>
-          <w:rFonts w:ascii="Consolas" w:eastAsia="Times New Roman" w:hAnsi="Consolas" w:cs="Times New Roman"/>
-          <w:color w:val="333333"/>
-          <w:sz w:val="21"/>
-          <w:szCs w:val="21"/>
-          <w:lang w:val="en-GB" w:eastAsia="it-IT"/>
-        </w:rPr>
-        <w:t xml:space="preserve"> </w:t>
+        <w:t xml:space="preserve"> : </w:t>
       </w:r>
       <w:r>
         <w:rPr>
@@ -6578,7 +6722,6 @@
           <w:lang w:val="en-GB" w:eastAsia="it-IT"/>
         </w:rPr>
       </w:pPr>
-      <w:proofErr w:type="gramStart"/>
       <w:r>
         <w:rPr>
           <w:rFonts w:ascii="Consolas" w:eastAsia="Times New Roman" w:hAnsi="Consolas" w:cs="Times New Roman"/>
@@ -6599,18 +6742,7 @@
           <w:szCs w:val="21"/>
           <w:lang w:val="en-GB" w:eastAsia="it-IT"/>
         </w:rPr>
-        <w:t xml:space="preserve"> :</w:t>
-      </w:r>
-      <w:proofErr w:type="gramEnd"/>
-      <w:r>
-        <w:rPr>
-          <w:rFonts w:ascii="Consolas" w:eastAsia="Times New Roman" w:hAnsi="Consolas" w:cs="Times New Roman"/>
-          <w:color w:val="333333"/>
-          <w:sz w:val="21"/>
-          <w:szCs w:val="21"/>
-          <w:lang w:val="en-GB" w:eastAsia="it-IT"/>
-        </w:rPr>
-        <w:t xml:space="preserve"> </w:t>
+        <w:t xml:space="preserve"> : </w:t>
       </w:r>
       <w:r>
         <w:rPr>
@@ -6721,21 +6853,7 @@
         <w:rPr>
           <w:rStyle w:val="Codice"/>
         </w:rPr>
-        <w:t>[a-</w:t>
-      </w:r>
-      <w:proofErr w:type="spellStart"/>
-      <w:r>
-        <w:rPr>
-          <w:rStyle w:val="Codice"/>
-        </w:rPr>
-        <w:t>zA</w:t>
-      </w:r>
-      <w:proofErr w:type="spellEnd"/>
-      <w:r>
-        <w:rPr>
-          <w:rStyle w:val="Codice"/>
-        </w:rPr>
-        <w:t>-Z]</w:t>
+        <w:t>[a-zA-Z]</w:t>
       </w:r>
       <w:r>
         <w:t xml:space="preserve"> </w:t>
@@ -10717,20 +10835,8 @@
           <w:szCs w:val="21"/>
           <w:lang w:eastAsia="it-IT"/>
         </w:rPr>
-        <w:t xml:space="preserve">RBRACE </w:t>
-      </w:r>
-      <w:proofErr w:type="spellStart"/>
-      <w:r>
-        <w:rPr>
-          <w:rFonts w:ascii="Consolas" w:eastAsia="Times New Roman" w:hAnsi="Consolas" w:cs="Times New Roman"/>
-          <w:color w:val="333333"/>
-          <w:sz w:val="21"/>
-          <w:szCs w:val="21"/>
-          <w:lang w:eastAsia="it-IT"/>
-        </w:rPr>
-        <w:t>RBRACE</w:t>
-      </w:r>
-      <w:proofErr w:type="spellEnd"/>
+        <w:t>RBRACE RBRACE</w:t>
+      </w:r>
     </w:p>
     <w:p>
       <w:pPr>
@@ -11235,7 +11341,7 @@
         <w:pStyle w:val="Titolo3"/>
       </w:pPr>
       <w:bookmarkStart w:id="6" w:name="_Ref137999063"/>
-      <w:bookmarkStart w:id="7" w:name="_Toc139534771"/>
+      <w:bookmarkStart w:id="7" w:name="_Toc140534507"/>
       <w:r>
         <w:t>Indentazione</w:t>
       </w:r>
@@ -11629,7 +11735,7 @@
       <w:pPr>
         <w:pStyle w:val="Titolo2"/>
       </w:pPr>
-      <w:bookmarkStart w:id="8" w:name="_Toc139534772"/>
+      <w:bookmarkStart w:id="8" w:name="_Toc140534508"/>
       <w:r>
         <w:lastRenderedPageBreak/>
         <w:t>Sintassi</w:t>
@@ -13511,7 +13617,6 @@
           <w:numId w:val="15"/>
         </w:numPr>
       </w:pPr>
-      <w:proofErr w:type="spellStart"/>
       <w:r>
         <w:rPr>
           <w:rStyle w:val="Codice"/>
@@ -13524,7 +13629,6 @@
         </w:rPr>
         <w:t>xpression</w:t>
       </w:r>
-      <w:proofErr w:type="spellEnd"/>
       <w:r>
         <w:t xml:space="preserve"> </w:t>
       </w:r>
@@ -13534,7 +13638,6 @@
       <w:r>
         <w:t xml:space="preserve"> </w:t>
       </w:r>
-      <w:proofErr w:type="spellStart"/>
       <w:r>
         <w:rPr>
           <w:rStyle w:val="Codice"/>
@@ -13545,90 +13648,53 @@
         <w:rPr>
           <w:rStyle w:val="Codice"/>
         </w:rPr>
-        <w:t>ugmented</w:t>
-      </w:r>
-      <w:proofErr w:type="spellEnd"/>
+        <w:t>ugmented expression statement</w:t>
+      </w:r>
       <w:r>
         <w:rPr>
           <w:rStyle w:val="Codice"/>
         </w:rPr>
-        <w:t xml:space="preserve"> </w:t>
-      </w:r>
-      <w:proofErr w:type="spellStart"/>
+        <w:t>s</w:t>
+      </w:r>
+      <w:r>
+        <w:t>, assegna</w:t>
+      </w:r>
+      <w:r>
+        <w:t>no</w:t>
+      </w:r>
+      <w:r>
+        <w:t xml:space="preserve"> a una variabile il va</w:t>
+      </w:r>
+      <w:r>
+        <w:t>lore di un’espressione</w:t>
+      </w:r>
+      <w:r>
+        <w:t xml:space="preserve"> o i</w:t>
+      </w:r>
+      <w:r>
+        <w:t xml:space="preserve"> risultati di</w:t>
+      </w:r>
+      <w:r>
+        <w:t xml:space="preserve"> una ricerca di </w:t>
+      </w:r>
+      <w:r>
+        <w:t>risorse</w:t>
+      </w:r>
+      <w:r>
+        <w:t xml:space="preserve"> a</w:t>
+      </w:r>
+      <w:r>
+        <w:t>l</w:t>
+      </w:r>
+      <w:r>
+        <w:t xml:space="preserve"> percorso specificato. Nel secondo caso sono permesse anche le </w:t>
+      </w:r>
       <w:r>
         <w:rPr>
           <w:rStyle w:val="Codice"/>
         </w:rPr>
-        <w:t>expression</w:t>
-      </w:r>
-      <w:proofErr w:type="spellEnd"/>
-      <w:r>
-        <w:rPr>
-          <w:rStyle w:val="Codice"/>
-        </w:rPr>
-        <w:t xml:space="preserve"> </w:t>
-      </w:r>
-      <w:proofErr w:type="spellStart"/>
-      <w:r>
-        <w:rPr>
-          <w:rStyle w:val="Codice"/>
-        </w:rPr>
-        <w:t>statement</w:t>
-      </w:r>
-      <w:r>
-        <w:rPr>
-          <w:rStyle w:val="Codice"/>
-        </w:rPr>
-        <w:t>s</w:t>
-      </w:r>
-      <w:proofErr w:type="spellEnd"/>
-      <w:r>
-        <w:t>, assegna</w:t>
-      </w:r>
-      <w:r>
-        <w:t>no</w:t>
-      </w:r>
-      <w:r>
-        <w:t xml:space="preserve"> a una variabile il va</w:t>
-      </w:r>
-      <w:r>
-        <w:t>lore di un’espressione</w:t>
-      </w:r>
-      <w:r>
-        <w:t xml:space="preserve"> o i</w:t>
-      </w:r>
-      <w:r>
-        <w:t xml:space="preserve"> risultati di</w:t>
-      </w:r>
-      <w:r>
-        <w:t xml:space="preserve"> una ricerca di </w:t>
-      </w:r>
-      <w:r>
-        <w:t>risorse</w:t>
-      </w:r>
-      <w:r>
-        <w:t xml:space="preserve"> a</w:t>
-      </w:r>
-      <w:r>
-        <w:t>l</w:t>
-      </w:r>
-      <w:r>
-        <w:t xml:space="preserve"> percorso specificato. Nel secondo caso sono permesse anche le </w:t>
-      </w:r>
-      <w:r>
-        <w:rPr>
-          <w:rStyle w:val="Codice"/>
-        </w:rPr>
-        <w:t xml:space="preserve">model </w:t>
-      </w:r>
-      <w:proofErr w:type="spellStart"/>
-      <w:r>
-        <w:rPr>
-          <w:rStyle w:val="Codice"/>
-        </w:rPr>
-        <w:t>expressions</w:t>
-      </w:r>
-      <w:proofErr w:type="spellEnd"/>
+        <w:t>model expressions</w:t>
+      </w:r>
       <w:r>
         <w:t>, spiegate più avanti (in questo caso l’assegnamento a variabile si può omettere).</w:t>
       </w:r>
@@ -13637,7 +13703,7 @@
       <w:pPr>
         <w:rPr>
           <w:rFonts w:eastAsia="Times New Roman"/>
-          <w:lang w:val="en-GB" w:eastAsia="it-IT"/>
+          <w:lang w:eastAsia="it-IT"/>
         </w:rPr>
       </w:pPr>
     </w:p>
@@ -13645,7 +13711,7 @@
       <w:pPr>
         <w:rPr>
           <w:rFonts w:eastAsia="Times New Roman"/>
-          <w:lang w:val="en-GB" w:eastAsia="it-IT"/>
+          <w:lang w:eastAsia="it-IT"/>
         </w:rPr>
       </w:pPr>
     </w:p>
@@ -13663,7 +13729,6 @@
           <w:lang w:val="en-GB" w:eastAsia="it-IT"/>
         </w:rPr>
       </w:pPr>
-      <w:proofErr w:type="spellStart"/>
       <w:r>
         <w:rPr>
           <w:rFonts w:ascii="Consolas" w:eastAsia="Times New Roman" w:hAnsi="Consolas" w:cs="Times New Roman"/>
@@ -13677,7 +13742,6 @@
         <w:lastRenderedPageBreak/>
         <w:t>expr_stmt</w:t>
       </w:r>
-      <w:proofErr w:type="spellEnd"/>
       <w:r>
         <w:rPr>
           <w:rFonts w:ascii="Consolas" w:eastAsia="Times New Roman" w:hAnsi="Consolas" w:cs="Times New Roman"/>
@@ -14922,22 +14986,14 @@
         <w:rPr>
           <w:rStyle w:val="Codice"/>
         </w:rPr>
-        <w:t xml:space="preserve">model </w:t>
-      </w:r>
-      <w:proofErr w:type="spellStart"/>
+        <w:t>model expression</w:t>
+      </w:r>
       <w:r>
         <w:rPr>
           <w:rStyle w:val="Codice"/>
         </w:rPr>
-        <w:t>expression</w:t>
-      </w:r>
-      <w:r>
-        <w:rPr>
-          <w:rStyle w:val="Codice"/>
-        </w:rPr>
         <w:t>s</w:t>
       </w:r>
-      <w:proofErr w:type="spellEnd"/>
       <w:r>
         <w:t xml:space="preserve"> sono u</w:t>
       </w:r>
@@ -15394,53 +15450,27 @@
           <w:lang w:val="en-GB" w:eastAsia="it-IT"/>
         </w:rPr>
       </w:pPr>
-      <w:proofErr w:type="spellStart"/>
-      <w:r>
-        <w:rPr>
-          <w:rFonts w:ascii="Consolas" w:eastAsia="Times New Roman" w:hAnsi="Consolas" w:cs="Times New Roman"/>
-          <w:b/>
-          <w:bCs/>
-          <w:color w:val="AA3731"/>
-          <w:sz w:val="21"/>
-          <w:szCs w:val="21"/>
-          <w:lang w:val="en-GB" w:eastAsia="it-IT"/>
-        </w:rPr>
-        <w:t>instantiate_</w:t>
-      </w:r>
-      <w:proofErr w:type="gramStart"/>
-      <w:r>
-        <w:rPr>
-          <w:rFonts w:ascii="Consolas" w:eastAsia="Times New Roman" w:hAnsi="Consolas" w:cs="Times New Roman"/>
-          <w:b/>
-          <w:bCs/>
-          <w:color w:val="AA3731"/>
-          <w:sz w:val="21"/>
-          <w:szCs w:val="21"/>
-          <w:lang w:val="en-GB" w:eastAsia="it-IT"/>
-        </w:rPr>
-        <w:t>expr</w:t>
-      </w:r>
-      <w:proofErr w:type="spellEnd"/>
-      <w:r>
-        <w:rPr>
-          <w:rFonts w:ascii="Consolas" w:eastAsia="Times New Roman" w:hAnsi="Consolas" w:cs="Times New Roman"/>
-          <w:color w:val="333333"/>
-          <w:sz w:val="21"/>
-          <w:szCs w:val="21"/>
-          <w:lang w:val="en-GB" w:eastAsia="it-IT"/>
-        </w:rPr>
-        <w:t xml:space="preserve"> :</w:t>
-      </w:r>
-      <w:proofErr w:type="gramEnd"/>
-      <w:r>
-        <w:rPr>
-          <w:rFonts w:ascii="Consolas" w:eastAsia="Times New Roman" w:hAnsi="Consolas" w:cs="Times New Roman"/>
-          <w:color w:val="333333"/>
-          <w:sz w:val="21"/>
-          <w:szCs w:val="21"/>
-          <w:lang w:val="en-GB" w:eastAsia="it-IT"/>
-        </w:rPr>
-        <w:t xml:space="preserve"> INSTANTIATE </w:t>
+      <w:r>
+        <w:rPr>
+          <w:rFonts w:ascii="Consolas" w:eastAsia="Times New Roman" w:hAnsi="Consolas" w:cs="Times New Roman"/>
+          <w:b/>
+          <w:bCs/>
+          <w:color w:val="AA3731"/>
+          <w:sz w:val="21"/>
+          <w:szCs w:val="21"/>
+          <w:lang w:val="en-GB" w:eastAsia="it-IT"/>
+        </w:rPr>
+        <w:t>instantiate_expr</w:t>
+      </w:r>
+      <w:r>
+        <w:rPr>
+          <w:rFonts w:ascii="Consolas" w:eastAsia="Times New Roman" w:hAnsi="Consolas" w:cs="Times New Roman"/>
+          <w:color w:val="333333"/>
+          <w:sz w:val="21"/>
+          <w:szCs w:val="21"/>
+          <w:lang w:val="en-GB" w:eastAsia="it-IT"/>
+        </w:rPr>
+        <w:t xml:space="preserve"> : INSTANTIATE </w:t>
       </w:r>
       <w:r>
         <w:rPr>
@@ -15496,7 +15526,6 @@
         </w:rPr>
         <w:t xml:space="preserve"> (</w:t>
       </w:r>
-      <w:proofErr w:type="spellStart"/>
       <w:r>
         <w:rPr>
           <w:rFonts w:ascii="Consolas" w:eastAsia="Times New Roman" w:hAnsi="Consolas" w:cs="Times New Roman"/>
@@ -15509,44 +15538,30 @@
         </w:rPr>
         <w:t>edit_block</w:t>
       </w:r>
-      <w:proofErr w:type="spellEnd"/>
-      <w:r>
-        <w:rPr>
-          <w:rFonts w:ascii="Consolas" w:eastAsia="Times New Roman" w:hAnsi="Consolas" w:cs="Times New Roman"/>
-          <w:color w:val="333333"/>
-          <w:sz w:val="21"/>
-          <w:szCs w:val="21"/>
-          <w:lang w:val="en-GB" w:eastAsia="it-IT"/>
-        </w:rPr>
-        <w:t xml:space="preserve"> | NEWLINE</w:t>
-      </w:r>
-      <w:proofErr w:type="gramStart"/>
-      <w:r>
-        <w:rPr>
-          <w:rFonts w:ascii="Consolas" w:eastAsia="Times New Roman" w:hAnsi="Consolas" w:cs="Times New Roman"/>
-          <w:color w:val="333333"/>
-          <w:sz w:val="21"/>
-          <w:szCs w:val="21"/>
-          <w:lang w:val="en-GB" w:eastAsia="it-IT"/>
-        </w:rPr>
-        <w:t>);</w:t>
-      </w:r>
-      <w:proofErr w:type="gramEnd"/>
-    </w:p>
-    <w:p>
-      <w:pPr>
-        <w:shd w:val="clear" w:color="auto" w:fill="F5F5F5"/>
-        <w:spacing w:before="0" w:after="0" w:line="285" w:lineRule="atLeast"/>
-        <w:jc w:val="left"/>
-        <w:rPr>
-          <w:rFonts w:ascii="Consolas" w:eastAsia="Times New Roman" w:hAnsi="Consolas" w:cs="Times New Roman"/>
-          <w:color w:val="333333"/>
-          <w:sz w:val="21"/>
-          <w:szCs w:val="21"/>
-          <w:lang w:val="en-GB" w:eastAsia="it-IT"/>
-        </w:rPr>
-      </w:pPr>
-      <w:proofErr w:type="spellStart"/>
+      <w:r>
+        <w:rPr>
+          <w:rFonts w:ascii="Consolas" w:eastAsia="Times New Roman" w:hAnsi="Consolas" w:cs="Times New Roman"/>
+          <w:color w:val="333333"/>
+          <w:sz w:val="21"/>
+          <w:szCs w:val="21"/>
+          <w:lang w:val="en-GB" w:eastAsia="it-IT"/>
+        </w:rPr>
+        <w:t xml:space="preserve"> | NEWLINE);</w:t>
+      </w:r>
+    </w:p>
+    <w:p>
+      <w:pPr>
+        <w:shd w:val="clear" w:color="auto" w:fill="F5F5F5"/>
+        <w:spacing w:before="0" w:after="0" w:line="285" w:lineRule="atLeast"/>
+        <w:jc w:val="left"/>
+        <w:rPr>
+          <w:rFonts w:ascii="Consolas" w:eastAsia="Times New Roman" w:hAnsi="Consolas" w:cs="Times New Roman"/>
+          <w:color w:val="333333"/>
+          <w:sz w:val="21"/>
+          <w:szCs w:val="21"/>
+          <w:lang w:val="en-GB" w:eastAsia="it-IT"/>
+        </w:rPr>
+      </w:pPr>
       <w:r>
         <w:rPr>
           <w:rFonts w:ascii="Consolas" w:eastAsia="Times New Roman" w:hAnsi="Consolas" w:cs="Times New Roman"/>
@@ -15559,7 +15574,6 @@
         </w:rPr>
         <w:t>group_expr</w:t>
       </w:r>
-      <w:proofErr w:type="spellEnd"/>
       <w:r>
         <w:rPr>
           <w:rFonts w:ascii="Consolas" w:eastAsia="Times New Roman" w:hAnsi="Consolas" w:cs="Times New Roman"/>
@@ -15728,7 +15742,6 @@
           <w:lang w:val="en-GB" w:eastAsia="it-IT"/>
         </w:rPr>
       </w:pPr>
-      <w:proofErr w:type="spellStart"/>
       <w:r>
         <w:rPr>
           <w:rFonts w:ascii="Consolas" w:eastAsia="Times New Roman" w:hAnsi="Consolas" w:cs="Times New Roman"/>
@@ -15741,7 +15754,6 @@
         </w:rPr>
         <w:t>get_expr</w:t>
       </w:r>
-      <w:proofErr w:type="spellEnd"/>
       <w:r>
         <w:rPr>
           <w:rFonts w:ascii="Consolas" w:eastAsia="Times New Roman" w:hAnsi="Consolas" w:cs="Times New Roman"/>
@@ -16100,55 +16112,28 @@
           <w:lang w:val="en-GB" w:eastAsia="it-IT"/>
         </w:rPr>
       </w:pPr>
-      <w:proofErr w:type="spellStart"/>
-      <w:r>
-        <w:rPr>
-          <w:rFonts w:ascii="Consolas" w:eastAsia="Times New Roman" w:hAnsi="Consolas" w:cs="Times New Roman"/>
-          <w:b/>
-          <w:bCs/>
-          <w:color w:val="AA3731"/>
-          <w:sz w:val="21"/>
-          <w:szCs w:val="21"/>
-          <w:lang w:val="en-GB" w:eastAsia="it-IT"/>
-        </w:rPr>
-        <w:t>simple_</w:t>
-      </w:r>
-      <w:proofErr w:type="gramStart"/>
-      <w:r>
-        <w:rPr>
-          <w:rFonts w:ascii="Consolas" w:eastAsia="Times New Roman" w:hAnsi="Consolas" w:cs="Times New Roman"/>
-          <w:b/>
-          <w:bCs/>
-          <w:color w:val="AA3731"/>
-          <w:sz w:val="21"/>
-          <w:szCs w:val="21"/>
-          <w:lang w:val="en-GB" w:eastAsia="it-IT"/>
-        </w:rPr>
-        <w:t>block</w:t>
-      </w:r>
-      <w:proofErr w:type="spellEnd"/>
-      <w:r>
-        <w:rPr>
-          <w:rFonts w:ascii="Consolas" w:eastAsia="Times New Roman" w:hAnsi="Consolas" w:cs="Times New Roman"/>
-          <w:color w:val="333333"/>
-          <w:sz w:val="21"/>
-          <w:szCs w:val="21"/>
-          <w:lang w:val="en-GB" w:eastAsia="it-IT"/>
-        </w:rPr>
-        <w:t xml:space="preserve"> :</w:t>
-      </w:r>
-      <w:proofErr w:type="gramEnd"/>
-      <w:r>
-        <w:rPr>
-          <w:rFonts w:ascii="Consolas" w:eastAsia="Times New Roman" w:hAnsi="Consolas" w:cs="Times New Roman"/>
-          <w:color w:val="333333"/>
-          <w:sz w:val="21"/>
-          <w:szCs w:val="21"/>
-          <w:lang w:val="en-GB" w:eastAsia="it-IT"/>
-        </w:rPr>
-        <w:t xml:space="preserve"> COLON NEWLINE INDENT </w:t>
-      </w:r>
-      <w:proofErr w:type="spellStart"/>
+      <w:r>
+        <w:rPr>
+          <w:rFonts w:ascii="Consolas" w:eastAsia="Times New Roman" w:hAnsi="Consolas" w:cs="Times New Roman"/>
+          <w:b/>
+          <w:bCs/>
+          <w:color w:val="AA3731"/>
+          <w:sz w:val="21"/>
+          <w:szCs w:val="21"/>
+          <w:lang w:val="en-GB" w:eastAsia="it-IT"/>
+        </w:rPr>
+        <w:t>simple_block</w:t>
+      </w:r>
+      <w:r>
+        <w:rPr>
+          <w:rFonts w:ascii="Consolas" w:eastAsia="Times New Roman" w:hAnsi="Consolas" w:cs="Times New Roman"/>
+          <w:color w:val="333333"/>
+          <w:sz w:val="21"/>
+          <w:szCs w:val="21"/>
+          <w:lang w:val="en-GB" w:eastAsia="it-IT"/>
+        </w:rPr>
+        <w:t xml:space="preserve"> : COLON NEWLINE INDENT </w:t>
+      </w:r>
       <w:r>
         <w:rPr>
           <w:rFonts w:ascii="Consolas" w:eastAsia="Times New Roman" w:hAnsi="Consolas" w:cs="Times New Roman"/>
@@ -16161,7 +16146,6 @@
         </w:rPr>
         <w:t>simple_attr</w:t>
       </w:r>
-      <w:proofErr w:type="spellEnd"/>
       <w:r>
         <w:rPr>
           <w:rFonts w:ascii="Consolas" w:eastAsia="Times New Roman" w:hAnsi="Consolas" w:cs="Times New Roman"/>
@@ -16196,7 +16180,6 @@
           <w:lang w:eastAsia="it-IT"/>
         </w:rPr>
       </w:pPr>
-      <w:proofErr w:type="spellStart"/>
       <w:r>
         <w:rPr>
           <w:rFonts w:ascii="Consolas" w:eastAsia="Times New Roman" w:hAnsi="Consolas" w:cs="Times New Roman"/>
@@ -16209,7 +16192,6 @@
         </w:rPr>
         <w:t>attr</w:t>
       </w:r>
-      <w:proofErr w:type="spellEnd"/>
       <w:r>
         <w:rPr>
           <w:rFonts w:ascii="Consolas" w:eastAsia="Times New Roman" w:hAnsi="Consolas" w:cs="Times New Roman"/>
@@ -17750,43 +17732,18 @@
           <w:szCs w:val="21"/>
           <w:lang w:val="en-GB" w:eastAsia="it-IT"/>
         </w:rPr>
-        <w:t>inner_behavior_</w:t>
-      </w:r>
-      <w:proofErr w:type="gramStart"/>
-      <w:r>
-        <w:rPr>
-          <w:rFonts w:ascii="Consolas" w:eastAsia="Times New Roman" w:hAnsi="Consolas" w:cs="Times New Roman"/>
-          <w:b/>
-          <w:bCs/>
-          <w:color w:val="AA3731"/>
-          <w:sz w:val="21"/>
-          <w:szCs w:val="21"/>
-          <w:lang w:val="en-GB" w:eastAsia="it-IT"/>
-        </w:rPr>
-        <w:t>block</w:t>
-      </w:r>
-      <w:r>
-        <w:rPr>
-          <w:rFonts w:ascii="Consolas" w:eastAsia="Times New Roman" w:hAnsi="Consolas" w:cs="Times New Roman"/>
-          <w:color w:val="333333"/>
-          <w:sz w:val="21"/>
-          <w:szCs w:val="21"/>
-          <w:lang w:val="en-GB" w:eastAsia="it-IT"/>
-        </w:rPr>
-        <w:t xml:space="preserve"> :</w:t>
-      </w:r>
-      <w:proofErr w:type="gramEnd"/>
-      <w:r>
-        <w:rPr>
-          <w:rFonts w:ascii="Consolas" w:eastAsia="Times New Roman" w:hAnsi="Consolas" w:cs="Times New Roman"/>
-          <w:color w:val="333333"/>
-          <w:sz w:val="21"/>
-          <w:szCs w:val="21"/>
-          <w:lang w:val="en-GB" w:eastAsia="it-IT"/>
-        </w:rPr>
-        <w:t xml:space="preserve"> COLON NEWLINE INDENT </w:t>
-      </w:r>
-      <w:proofErr w:type="spellStart"/>
+        <w:t>inner_behavior_block</w:t>
+      </w:r>
+      <w:r>
+        <w:rPr>
+          <w:rFonts w:ascii="Consolas" w:eastAsia="Times New Roman" w:hAnsi="Consolas" w:cs="Times New Roman"/>
+          <w:color w:val="333333"/>
+          <w:sz w:val="21"/>
+          <w:szCs w:val="21"/>
+          <w:lang w:val="en-GB" w:eastAsia="it-IT"/>
+        </w:rPr>
+        <w:t xml:space="preserve"> : COLON NEWLINE INDENT </w:t>
+      </w:r>
       <w:r>
         <w:rPr>
           <w:rFonts w:ascii="Consolas" w:eastAsia="Times New Roman" w:hAnsi="Consolas" w:cs="Times New Roman"/>
@@ -17799,7 +17756,6 @@
         </w:rPr>
         <w:t>attr</w:t>
       </w:r>
-      <w:proofErr w:type="spellEnd"/>
       <w:r>
         <w:rPr>
           <w:rFonts w:ascii="Consolas" w:eastAsia="Times New Roman" w:hAnsi="Consolas" w:cs="Times New Roman"/>
@@ -17821,7 +17777,13 @@
         <w:t xml:space="preserve"> DEDENT;</w:t>
       </w:r>
     </w:p>
-    <w:p/>
+    <w:p>
+      <w:pPr>
+        <w:rPr>
+          <w:lang w:val="en-GB"/>
+        </w:rPr>
+      </w:pPr>
+    </w:p>
     <w:p>
       <w:r>
         <w:t>Infine, l</w:t>
@@ -17932,29 +17894,7 @@
           <w:szCs w:val="21"/>
           <w:lang w:val="en-GB" w:eastAsia="it-IT"/>
         </w:rPr>
-        <w:t xml:space="preserve">      </w:t>
-      </w:r>
-      <w:proofErr w:type="gramStart"/>
-      <w:r>
-        <w:rPr>
-          <w:rFonts w:ascii="Consolas" w:eastAsia="Times New Roman" w:hAnsi="Consolas" w:cs="Times New Roman"/>
-          <w:color w:val="333333"/>
-          <w:sz w:val="21"/>
-          <w:szCs w:val="21"/>
-          <w:lang w:val="en-GB" w:eastAsia="it-IT"/>
-        </w:rPr>
-        <w:t xml:space="preserve">  :</w:t>
-      </w:r>
-      <w:proofErr w:type="gramEnd"/>
-      <w:r>
-        <w:rPr>
-          <w:rFonts w:ascii="Consolas" w:eastAsia="Times New Roman" w:hAnsi="Consolas" w:cs="Times New Roman"/>
-          <w:color w:val="333333"/>
-          <w:sz w:val="21"/>
-          <w:szCs w:val="21"/>
-          <w:lang w:val="en-GB" w:eastAsia="it-IT"/>
-        </w:rPr>
-        <w:t xml:space="preserve"> </w:t>
+        <w:t xml:space="preserve">        : </w:t>
       </w:r>
       <w:r>
         <w:rPr>
@@ -22534,7 +22474,7 @@
           <w:rFonts w:eastAsiaTheme="minorHAnsi"/>
         </w:rPr>
       </w:pPr>
-      <w:bookmarkStart w:id="9" w:name="_Toc139534773"/>
+      <w:bookmarkStart w:id="9" w:name="_Toc140534509"/>
       <w:r>
         <w:rPr>
           <w:rFonts w:eastAsiaTheme="minorHAnsi"/>
@@ -22661,53 +22601,27 @@
           <w:lang w:val="en-GB" w:eastAsia="it-IT"/>
         </w:rPr>
       </w:pPr>
-      <w:proofErr w:type="spellStart"/>
-      <w:r>
-        <w:rPr>
-          <w:rFonts w:ascii="Consolas" w:eastAsia="Times New Roman" w:hAnsi="Consolas" w:cs="Times New Roman"/>
-          <w:b/>
-          <w:bCs/>
-          <w:color w:val="AA3731"/>
-          <w:sz w:val="21"/>
-          <w:szCs w:val="21"/>
-          <w:lang w:val="en-GB" w:eastAsia="it-IT"/>
-        </w:rPr>
-        <w:t>open_</w:t>
-      </w:r>
-      <w:proofErr w:type="gramStart"/>
-      <w:r>
-        <w:rPr>
-          <w:rFonts w:ascii="Consolas" w:eastAsia="Times New Roman" w:hAnsi="Consolas" w:cs="Times New Roman"/>
-          <w:b/>
-          <w:bCs/>
-          <w:color w:val="AA3731"/>
-          <w:sz w:val="21"/>
-          <w:szCs w:val="21"/>
-          <w:lang w:val="en-GB" w:eastAsia="it-IT"/>
-        </w:rPr>
-        <w:t>stmt</w:t>
-      </w:r>
-      <w:proofErr w:type="spellEnd"/>
-      <w:r>
-        <w:rPr>
-          <w:rFonts w:ascii="Consolas" w:eastAsia="Times New Roman" w:hAnsi="Consolas" w:cs="Times New Roman"/>
-          <w:color w:val="333333"/>
-          <w:sz w:val="21"/>
-          <w:szCs w:val="21"/>
-          <w:lang w:val="en-GB" w:eastAsia="it-IT"/>
-        </w:rPr>
-        <w:t xml:space="preserve"> :</w:t>
-      </w:r>
-      <w:proofErr w:type="gramEnd"/>
-      <w:r>
-        <w:rPr>
-          <w:rFonts w:ascii="Consolas" w:eastAsia="Times New Roman" w:hAnsi="Consolas" w:cs="Times New Roman"/>
-          <w:color w:val="333333"/>
-          <w:sz w:val="21"/>
-          <w:szCs w:val="21"/>
-          <w:lang w:val="en-GB" w:eastAsia="it-IT"/>
-        </w:rPr>
-        <w:t xml:space="preserve"> OPEN </w:t>
+      <w:r>
+        <w:rPr>
+          <w:rFonts w:ascii="Consolas" w:eastAsia="Times New Roman" w:hAnsi="Consolas" w:cs="Times New Roman"/>
+          <w:b/>
+          <w:bCs/>
+          <w:color w:val="AA3731"/>
+          <w:sz w:val="21"/>
+          <w:szCs w:val="21"/>
+          <w:lang w:val="en-GB" w:eastAsia="it-IT"/>
+        </w:rPr>
+        <w:t>open_stmt</w:t>
+      </w:r>
+      <w:r>
+        <w:rPr>
+          <w:rFonts w:ascii="Consolas" w:eastAsia="Times New Roman" w:hAnsi="Consolas" w:cs="Times New Roman"/>
+          <w:color w:val="333333"/>
+          <w:sz w:val="21"/>
+          <w:szCs w:val="21"/>
+          <w:lang w:val="en-GB" w:eastAsia="it-IT"/>
+        </w:rPr>
+        <w:t xml:space="preserve"> : OPEN </w:t>
       </w:r>
       <w:r>
         <w:rPr>
@@ -22731,7 +22645,6 @@
         </w:rPr>
         <w:t xml:space="preserve"> NEWLINE -&gt; </w:t>
       </w:r>
-      <w:proofErr w:type="spellStart"/>
       <w:r>
         <w:rPr>
           <w:rFonts w:ascii="Consolas" w:eastAsia="Times New Roman" w:hAnsi="Consolas" w:cs="Times New Roman"/>
@@ -22744,7 +22657,6 @@
         </w:rPr>
         <w:t>open_stmt</w:t>
       </w:r>
-      <w:proofErr w:type="spellEnd"/>
       <w:r>
         <w:rPr>
           <w:rFonts w:ascii="Consolas" w:eastAsia="Times New Roman" w:hAnsi="Consolas" w:cs="Times New Roman"/>
@@ -22780,14 +22692,12 @@
       <w:r>
         <w:t xml:space="preserve">dove il secondo </w:t>
       </w:r>
-      <w:proofErr w:type="spellStart"/>
       <w:r>
         <w:rPr>
           <w:rStyle w:val="Codice"/>
         </w:rPr>
         <w:t>open_stmt</w:t>
       </w:r>
-      <w:proofErr w:type="spellEnd"/>
       <w:r>
         <w:t xml:space="preserve"> è il nome del template nel file </w:t>
       </w:r>
@@ -23217,53 +23127,17 @@
       <w:r>
         <w:t xml:space="preserve">questa nel codice generato in output viene espansa e varrà </w:t>
       </w:r>
-      <w:proofErr w:type="spellStart"/>
       <w:r>
         <w:rPr>
           <w:rStyle w:val="Codice"/>
         </w:rPr>
-        <w:t>brake_model</w:t>
-      </w:r>
-      <w:proofErr w:type="spellEnd"/>
+        <w:t xml:space="preserve">brake_model </w:t>
+      </w:r>
       <w:r>
         <w:rPr>
           <w:rStyle w:val="Codice"/>
         </w:rPr>
-        <w:t xml:space="preserve"> </w:t>
-      </w:r>
-      <w:r>
-        <w:rPr>
-          <w:rStyle w:val="Codice"/>
-        </w:rPr>
-        <w:t>= '/home/user/</w:t>
-      </w:r>
-      <w:proofErr w:type="spellStart"/>
-      <w:r>
-        <w:rPr>
-          <w:rStyle w:val="Codice"/>
-        </w:rPr>
-        <w:t>Brakes</w:t>
-      </w:r>
-      <w:proofErr w:type="spellEnd"/>
-      <w:r>
-        <w:rPr>
-          <w:rStyle w:val="Codice"/>
-        </w:rPr>
-        <w:t>/</w:t>
-      </w:r>
-      <w:proofErr w:type="spellStart"/>
-      <w:r>
-        <w:rPr>
-          <w:rStyle w:val="Codice"/>
-        </w:rPr>
-        <w:t>brake.usd</w:t>
-      </w:r>
-      <w:proofErr w:type="spellEnd"/>
-      <w:r>
-        <w:rPr>
-          <w:rStyle w:val="Codice"/>
-        </w:rPr>
-        <w:t>'</w:t>
+        <w:t>= '/home/user/Brakes/brake.usd'</w:t>
       </w:r>
       <w:r>
         <w:t>.</w:t>
@@ -23273,7 +23147,7 @@
       <w:pPr>
         <w:pStyle w:val="Titolo2"/>
       </w:pPr>
-      <w:bookmarkStart w:id="10" w:name="_Toc139534774"/>
+      <w:bookmarkStart w:id="10" w:name="_Toc140534510"/>
       <w:r>
         <w:lastRenderedPageBreak/>
         <w:t>Gestione degli errori</w:t>
@@ -23537,7 +23411,7 @@
       <w:pPr>
         <w:pStyle w:val="Titolo2"/>
       </w:pPr>
-      <w:bookmarkStart w:id="11" w:name="_Toc139534775"/>
+      <w:bookmarkStart w:id="11" w:name="_Toc140534511"/>
       <w:r>
         <w:lastRenderedPageBreak/>
         <w:t>Gestione dei warning</w:t>
@@ -23741,7 +23615,7 @@
       <w:pPr>
         <w:pStyle w:val="Titolo2"/>
       </w:pPr>
-      <w:bookmarkStart w:id="12" w:name="_Toc139534776"/>
+      <w:bookmarkStart w:id="12" w:name="_Toc140534512"/>
       <w:r>
         <w:lastRenderedPageBreak/>
         <w:t>Compiler</w:t>
@@ -23821,7 +23695,7 @@
       <w:pPr>
         <w:pStyle w:val="Titolo1"/>
       </w:pPr>
-      <w:bookmarkStart w:id="13" w:name="_Toc139534777"/>
+      <w:bookmarkStart w:id="13" w:name="_Toc140534513"/>
       <w:r>
         <w:lastRenderedPageBreak/>
         <w:t>CLI Tool</w:t>
@@ -23955,7 +23829,7 @@
       <w:pPr>
         <w:pStyle w:val="Titolo1"/>
       </w:pPr>
-      <w:bookmarkStart w:id="14" w:name="_Toc139534778"/>
+      <w:bookmarkStart w:id="14" w:name="_Toc140534514"/>
       <w:r>
         <w:lastRenderedPageBreak/>
         <w:t>Per sviluppatori</w:t>
@@ -23990,11 +23864,460 @@
       <w:pPr>
         <w:pStyle w:val="Titolo2"/>
       </w:pPr>
-      <w:bookmarkStart w:id="15" w:name="_Toc139534779"/>
+      <w:bookmarkStart w:id="15" w:name="_Toc140534515"/>
+      <w:r>
+        <w:t>Tecnologie e strumenti usati</w:t>
+      </w:r>
+      <w:bookmarkEnd w:id="15"/>
+    </w:p>
+    <w:p>
+      <w:pPr>
+        <w:pStyle w:val="Paragrafoelenco"/>
+        <w:numPr>
+          <w:ilvl w:val="0"/>
+          <w:numId w:val="28"/>
+        </w:numPr>
+        <w:rPr>
+          <w:lang w:val="en-GB"/>
+        </w:rPr>
+      </w:pPr>
+      <w:r>
+        <w:rPr>
+          <w:lang w:val="en-GB"/>
+        </w:rPr>
+        <w:t>Python 3.10 e Virtual Environments (m</w:t>
+      </w:r>
+      <w:r>
+        <w:rPr>
+          <w:lang w:val="en-GB"/>
+        </w:rPr>
+        <w:t xml:space="preserve">odulo </w:t>
+      </w:r>
+      <w:r>
+        <w:rPr>
+          <w:rStyle w:val="Codice"/>
+          <w:lang w:val="en-GB"/>
+        </w:rPr>
+        <w:t>venv</w:t>
+      </w:r>
+      <w:r>
+        <w:rPr>
+          <w:lang w:val="en-GB"/>
+        </w:rPr>
+        <w:t>).</w:t>
+      </w:r>
+    </w:p>
+    <w:p>
+      <w:pPr>
+        <w:pStyle w:val="Paragrafoelenco"/>
+        <w:numPr>
+          <w:ilvl w:val="0"/>
+          <w:numId w:val="28"/>
+        </w:numPr>
+      </w:pPr>
+      <w:r>
+        <w:t>Poetry: gestore delle dipendenze e del packaging di un’applicazione Python.</w:t>
+      </w:r>
+    </w:p>
+    <w:p>
+      <w:pPr>
+        <w:pStyle w:val="Paragrafoelenco"/>
+        <w:numPr>
+          <w:ilvl w:val="0"/>
+          <w:numId w:val="28"/>
+        </w:numPr>
+      </w:pPr>
+      <w:r>
+        <w:t xml:space="preserve">cookie-cutter: strumento per la creazioni di progetti Python a partire da </w:t>
+      </w:r>
+      <w:r>
+        <w:t>template</w:t>
+      </w:r>
+      <w:r>
+        <w:t>.</w:t>
+      </w:r>
+    </w:p>
+    <w:p>
+      <w:pPr>
+        <w:pStyle w:val="Paragrafoelenco"/>
+        <w:numPr>
+          <w:ilvl w:val="0"/>
+          <w:numId w:val="28"/>
+        </w:numPr>
+      </w:pPr>
+      <w:r>
+        <w:t>ANTLR 3: libreria per la generazione di lexer e parser a partire da una  file di grammatica.</w:t>
+      </w:r>
+    </w:p>
+    <w:p>
+      <w:pPr>
+        <w:pStyle w:val="Paragrafoelenco"/>
+        <w:numPr>
+          <w:ilvl w:val="0"/>
+          <w:numId w:val="28"/>
+        </w:numPr>
+      </w:pPr>
+      <w:r>
+        <w:t>StringTemplate 3: libreria per la definizione e istanziazione di template per la generazione testuale.</w:t>
+      </w:r>
+    </w:p>
+    <w:p>
+      <w:pPr>
+        <w:pStyle w:val="Paragrafoelenco"/>
+        <w:numPr>
+          <w:ilvl w:val="0"/>
+          <w:numId w:val="28"/>
+        </w:numPr>
+      </w:pPr>
+      <w:r>
+        <w:t>Typer: libreria per la prototipazione rapida di applicazioni da linea di comando.</w:t>
+      </w:r>
+    </w:p>
+    <w:p>
+      <w:pPr>
+        <w:pStyle w:val="Paragrafoelenco"/>
+        <w:numPr>
+          <w:ilvl w:val="0"/>
+          <w:numId w:val="28"/>
+        </w:numPr>
+      </w:pPr>
+      <w:r>
+        <w:t>Rich: libreria per la formattazione di testo e strutture dati nel terminale.</w:t>
+      </w:r>
+    </w:p>
+    <w:p>
+      <w:pPr>
+        <w:pStyle w:val="Paragrafoelenco"/>
+        <w:numPr>
+          <w:ilvl w:val="0"/>
+          <w:numId w:val="28"/>
+        </w:numPr>
+      </w:pPr>
+      <w:r>
+        <w:t xml:space="preserve">Pre-commit: strumento per </w:t>
+      </w:r>
+      <w:r>
+        <w:t xml:space="preserve">automatizzare </w:t>
+      </w:r>
+      <w:r>
+        <w:t>il linting e form</w:t>
+      </w:r>
+      <w:r>
+        <w:t xml:space="preserve">attazione del codice, lavora per mezzo di </w:t>
+      </w:r>
+      <w:r>
+        <w:rPr>
+          <w:i/>
+          <w:iCs/>
+        </w:rPr>
+        <w:t>hooks</w:t>
+      </w:r>
+      <w:r>
+        <w:t>. Quelli impostati sono:</w:t>
+      </w:r>
+    </w:p>
+    <w:p>
+      <w:pPr>
+        <w:pStyle w:val="Paragrafoelenco"/>
+        <w:numPr>
+          <w:ilvl w:val="1"/>
+          <w:numId w:val="28"/>
+        </w:numPr>
+      </w:pPr>
+      <w:r>
+        <w:t>pyupgrade</w:t>
+      </w:r>
+      <w:r>
+        <w:t>, aggiornamento della sintassi per pattern sconsigliati/deprecati.</w:t>
+      </w:r>
+    </w:p>
+    <w:p>
+      <w:pPr>
+        <w:pStyle w:val="Paragrafoelenco"/>
+        <w:numPr>
+          <w:ilvl w:val="1"/>
+          <w:numId w:val="28"/>
+        </w:numPr>
+      </w:pPr>
+      <w:r>
+        <w:t>autoflake</w:t>
+      </w:r>
+      <w:r>
+        <w:t>, rimozione di import e variabili non utilizzati</w:t>
+      </w:r>
+      <w:r>
+        <w:t>.</w:t>
+      </w:r>
+    </w:p>
+    <w:p>
+      <w:pPr>
+        <w:pStyle w:val="Paragrafoelenco"/>
+        <w:numPr>
+          <w:ilvl w:val="1"/>
+          <w:numId w:val="28"/>
+        </w:numPr>
+      </w:pPr>
+      <w:r>
+        <w:t>isort</w:t>
+      </w:r>
+      <w:r>
+        <w:t>, riordinamento degli statement di import secondo standard</w:t>
+      </w:r>
+      <w:r>
+        <w:t>.</w:t>
+      </w:r>
+    </w:p>
+    <w:p>
+      <w:pPr>
+        <w:pStyle w:val="Paragrafoelenco"/>
+        <w:numPr>
+          <w:ilvl w:val="1"/>
+          <w:numId w:val="28"/>
+        </w:numPr>
+      </w:pPr>
+      <w:r>
+        <w:t>black</w:t>
+      </w:r>
+      <w:r>
+        <w:t>, formattazione del codice secondo standard</w:t>
+      </w:r>
+      <w:r>
+        <w:t>.</w:t>
+      </w:r>
+    </w:p>
+    <w:p>
+      <w:pPr>
+        <w:pStyle w:val="Paragrafoelenco"/>
+        <w:numPr>
+          <w:ilvl w:val="0"/>
+          <w:numId w:val="28"/>
+        </w:numPr>
+      </w:pPr>
+      <w:r>
+        <w:t xml:space="preserve">pytest e pytest-cov: librerie </w:t>
+      </w:r>
+      <w:r>
+        <w:t xml:space="preserve">rispettivamente </w:t>
+      </w:r>
+      <w:r>
+        <w:t>per i</w:t>
+      </w:r>
+      <w:r>
+        <w:t>l testing e il monitoraggio del coverage del codice.</w:t>
+      </w:r>
+    </w:p>
+    <w:p>
+      <w:pPr>
+        <w:pStyle w:val="Paragrafoelenco"/>
+        <w:numPr>
+          <w:ilvl w:val="0"/>
+          <w:numId w:val="28"/>
+        </w:numPr>
+      </w:pPr>
+      <w:r>
+        <w:t>mypy: libreria per il type checking in Python.</w:t>
+      </w:r>
+    </w:p>
+    <w:p>
+      <w:pPr>
+        <w:pStyle w:val="Paragrafoelenco"/>
+        <w:numPr>
+          <w:ilvl w:val="0"/>
+          <w:numId w:val="28"/>
+        </w:numPr>
+      </w:pPr>
+      <w:r>
+        <w:lastRenderedPageBreak/>
+        <w:t>GitHub e GitHub Actions: versioning del codice e pipeline di CI/CD per il testing.</w:t>
+      </w:r>
+    </w:p>
+    <w:p>
+      <w:pPr>
+        <w:pStyle w:val="Paragrafoelenco"/>
+        <w:numPr>
+          <w:ilvl w:val="0"/>
+          <w:numId w:val="28"/>
+        </w:numPr>
+      </w:pPr>
+      <w:r>
+        <w:t>Make: tool per la creazione di script di utility per automatizzare e semplificare alcuni dei task di gestione, building e testing del codice</w:t>
+      </w:r>
+      <w:r>
+        <w:t>.</w:t>
+      </w:r>
+    </w:p>
+    <w:p>
+      <w:pPr>
+        <w:pStyle w:val="Paragrafoelenco"/>
+        <w:numPr>
+          <w:ilvl w:val="0"/>
+          <w:numId w:val="28"/>
+        </w:numPr>
+      </w:pPr>
+      <w:r>
+        <w:t>Visual Studio Code: Text editor per lo</w:t>
+      </w:r>
+      <w:r>
+        <w:t xml:space="preserve"> sviluppo del codice con le estensioni necessarie per semplificare lo sviluppo dei file di specifica per ANTLR e StringTemplate</w:t>
+      </w:r>
+      <w:r>
+        <w:t>.</w:t>
+      </w:r>
+    </w:p>
+    <w:p>
+      <w:pPr>
+        <w:pStyle w:val="Titolo2"/>
+      </w:pPr>
+      <w:bookmarkStart w:id="16" w:name="_Toc140534516"/>
+      <w:r>
+        <w:t>Diagrammi UML</w:t>
+      </w:r>
+      <w:bookmarkEnd w:id="16"/>
+    </w:p>
+    <w:p>
+      <w:r>
+        <w:t xml:space="preserve">Nel seguito </w:t>
+      </w:r>
+      <w:r>
+        <w:t xml:space="preserve">è </w:t>
+      </w:r>
+      <w:r>
+        <w:t>riportat</w:t>
+      </w:r>
+      <w:r>
+        <w:t>o</w:t>
+      </w:r>
+      <w:r>
+        <w:t xml:space="preserve"> i</w:t>
+      </w:r>
+      <w:r>
+        <w:t>l</w:t>
+      </w:r>
+      <w:r>
+        <w:t xml:space="preserve"> class diagram di YARC.</w:t>
+      </w:r>
+      <w:r>
+        <w:t xml:space="preserve"> Sono stati esclusi i moduli legati al tool da riga di comando e i metodi di </w:t>
+      </w:r>
+      <w:r>
+        <w:rPr>
+          <w:rStyle w:val="Codice"/>
+        </w:rPr>
+        <w:t>YarcParser</w:t>
+      </w:r>
+      <w:r>
+        <w:t xml:space="preserve"> e </w:t>
+      </w:r>
+      <w:r>
+        <w:rPr>
+          <w:rStyle w:val="Codice"/>
+        </w:rPr>
+        <w:t>YarcLexer</w:t>
+      </w:r>
+      <w:r>
+        <w:t xml:space="preserve"> auto-generati da ANTLR. Oltre al codice sorgente, ci sono due cartelle contenti file di specifica:</w:t>
+      </w:r>
+    </w:p>
+    <w:p>
+      <w:pPr>
+        <w:pStyle w:val="Paragrafoelenco"/>
+        <w:numPr>
+          <w:ilvl w:val="0"/>
+          <w:numId w:val="29"/>
+        </w:numPr>
+      </w:pPr>
+      <w:r>
+        <w:rPr>
+          <w:rStyle w:val="Codice"/>
+        </w:rPr>
+        <w:t>grammar</w:t>
+      </w:r>
+      <w:r>
+        <w:t>, che contiene la grammatica ANTLR che definisce lexer e parser.</w:t>
+      </w:r>
+    </w:p>
+    <w:p>
+      <w:pPr>
+        <w:pStyle w:val="Paragrafoelenco"/>
+        <w:numPr>
+          <w:ilvl w:val="0"/>
+          <w:numId w:val="29"/>
+        </w:numPr>
+      </w:pPr>
+      <w:r>
+        <w:rPr>
+          <w:rStyle w:val="Codice"/>
+        </w:rPr>
+        <w:t>templates</w:t>
+      </w:r>
+      <w:r>
+        <w:t>, che contiene i template per ogni handler supportato</w:t>
+      </w:r>
+      <w:r>
+        <w:t>.</w:t>
+      </w:r>
+    </w:p>
+    <w:p>
+      <w:r>
+        <w:rPr>
+          <w:noProof/>
+        </w:rPr>
+        <w:lastRenderedPageBreak/>
+        <w:drawing>
+          <wp:inline distT="0" distB="0" distL="0" distR="0" wp14:anchorId="66DD94C4" wp14:editId="09158415">
+            <wp:extent cx="5400040" cy="5785485"/>
+            <wp:effectExtent l="0" t="0" r="0" b="5715"/>
+            <wp:docPr id="452398817" name="Elemento grafico 3"/>
+            <wp:cNvGraphicFramePr>
+              <a:graphicFrameLocks xmlns:a="http://schemas.openxmlformats.org/drawingml/2006/main" noChangeAspect="1"/>
+            </wp:cNvGraphicFramePr>
+            <a:graphic xmlns:a="http://schemas.openxmlformats.org/drawingml/2006/main">
+              <a:graphicData uri="http://schemas.openxmlformats.org/drawingml/2006/picture">
+                <pic:pic xmlns:pic="http://schemas.openxmlformats.org/drawingml/2006/picture">
+                  <pic:nvPicPr>
+                    <pic:cNvPr id="452398817" name="Elemento grafico 452398817"/>
+                    <pic:cNvPicPr/>
+                  </pic:nvPicPr>
+                  <pic:blipFill>
+                    <a:blip r:embed="rId9" cstate="print">
+                      <a:extLst>
+                        <a:ext uri="{28A0092B-C50C-407E-A947-70E740481C1C}">
+                          <a14:useLocalDpi xmlns:a14="http://schemas.microsoft.com/office/drawing/2010/main" val="0"/>
+                        </a:ext>
+                        <a:ext uri="{96DAC541-7B7A-43D3-8B79-37D633B846F1}">
+                          <asvg:svgBlip xmlns:asvg="http://schemas.microsoft.com/office/drawing/2016/SVG/main" r:embed="rId10"/>
+                        </a:ext>
+                      </a:extLst>
+                    </a:blip>
+                    <a:stretch>
+                      <a:fillRect/>
+                    </a:stretch>
+                  </pic:blipFill>
+                  <pic:spPr>
+                    <a:xfrm>
+                      <a:off x="0" y="0"/>
+                      <a:ext cx="5400040" cy="5785485"/>
+                    </a:xfrm>
+                    <a:prstGeom prst="rect">
+                      <a:avLst/>
+                    </a:prstGeom>
+                  </pic:spPr>
+                </pic:pic>
+              </a:graphicData>
+            </a:graphic>
+          </wp:inline>
+        </w:drawing>
+      </w:r>
+    </w:p>
+    <w:p>
+      <w:pPr>
+        <w:pStyle w:val="Titolo2"/>
+      </w:pPr>
+      <w:bookmarkStart w:id="17" w:name="_Toc140534517"/>
       <w:r>
         <w:t>Aggiungere una nuova libreria target</w:t>
       </w:r>
-      <w:bookmarkEnd w:id="15"/>
+      <w:bookmarkEnd w:id="17"/>
     </w:p>
     <w:p>
       <w:r>
@@ -24086,11 +24409,12 @@
       <w:pPr>
         <w:pStyle w:val="Titolo2"/>
       </w:pPr>
-      <w:bookmarkStart w:id="16" w:name="_Toc139534780"/>
-      <w:r>
+      <w:bookmarkStart w:id="18" w:name="_Toc140534518"/>
+      <w:r>
+        <w:lastRenderedPageBreak/>
         <w:t>Integrare YARC con un engine</w:t>
       </w:r>
-      <w:bookmarkEnd w:id="16"/>
+      <w:bookmarkEnd w:id="18"/>
     </w:p>
     <w:p>
       <w:r>
@@ -24144,8 +24468,8 @@
       </w:r>
     </w:p>
     <w:sectPr>
-      <w:footerReference w:type="even" r:id="rId9"/>
-      <w:footerReference w:type="default" r:id="rId10"/>
+      <w:footerReference w:type="even" r:id="rId11"/>
+      <w:footerReference w:type="default" r:id="rId12"/>
       <w:pgSz w:w="11906" w:h="16838"/>
       <w:pgMar w:top="1701" w:right="1701" w:bottom="1701" w:left="1701" w:header="709" w:footer="709" w:gutter="0"/>
       <w:cols w:space="708"/>
@@ -26093,95 +26417,9 @@
     </w:lvl>
   </w:abstractNum>
   <w:abstractNum w:abstractNumId="15" w15:restartNumberingAfterBreak="0">
-    <w:nsid w:val="52F54300"/>
+    <w:nsid w:val="4CA06977"/>
     <w:multiLevelType w:val="hybridMultilevel"/>
-    <w:tmpl w:val="18E68C26"/>
-    <w:lvl w:ilvl="0" w:tplc="0410000F">
-      <w:start w:val="1"/>
-      <w:numFmt w:val="decimal"/>
-      <w:lvlText w:val="%1."/>
-      <w:lvlJc w:val="left"/>
-      <w:pPr>
-        <w:ind w:left="720" w:hanging="360"/>
-      </w:pPr>
-    </w:lvl>
-    <w:lvl w:ilvl="1" w:tplc="04100019" w:tentative="1">
-      <w:start w:val="1"/>
-      <w:numFmt w:val="lowerLetter"/>
-      <w:lvlText w:val="%2."/>
-      <w:lvlJc w:val="left"/>
-      <w:pPr>
-        <w:ind w:left="1440" w:hanging="360"/>
-      </w:pPr>
-    </w:lvl>
-    <w:lvl w:ilvl="2" w:tplc="0410001B" w:tentative="1">
-      <w:start w:val="1"/>
-      <w:numFmt w:val="lowerRoman"/>
-      <w:lvlText w:val="%3."/>
-      <w:lvlJc w:val="right"/>
-      <w:pPr>
-        <w:ind w:left="2160" w:hanging="180"/>
-      </w:pPr>
-    </w:lvl>
-    <w:lvl w:ilvl="3" w:tplc="0410000F" w:tentative="1">
-      <w:start w:val="1"/>
-      <w:numFmt w:val="decimal"/>
-      <w:lvlText w:val="%4."/>
-      <w:lvlJc w:val="left"/>
-      <w:pPr>
-        <w:ind w:left="2880" w:hanging="360"/>
-      </w:pPr>
-    </w:lvl>
-    <w:lvl w:ilvl="4" w:tplc="04100019" w:tentative="1">
-      <w:start w:val="1"/>
-      <w:numFmt w:val="lowerLetter"/>
-      <w:lvlText w:val="%5."/>
-      <w:lvlJc w:val="left"/>
-      <w:pPr>
-        <w:ind w:left="3600" w:hanging="360"/>
-      </w:pPr>
-    </w:lvl>
-    <w:lvl w:ilvl="5" w:tplc="0410001B" w:tentative="1">
-      <w:start w:val="1"/>
-      <w:numFmt w:val="lowerRoman"/>
-      <w:lvlText w:val="%6."/>
-      <w:lvlJc w:val="right"/>
-      <w:pPr>
-        <w:ind w:left="4320" w:hanging="180"/>
-      </w:pPr>
-    </w:lvl>
-    <w:lvl w:ilvl="6" w:tplc="0410000F" w:tentative="1">
-      <w:start w:val="1"/>
-      <w:numFmt w:val="decimal"/>
-      <w:lvlText w:val="%7."/>
-      <w:lvlJc w:val="left"/>
-      <w:pPr>
-        <w:ind w:left="5040" w:hanging="360"/>
-      </w:pPr>
-    </w:lvl>
-    <w:lvl w:ilvl="7" w:tplc="04100019" w:tentative="1">
-      <w:start w:val="1"/>
-      <w:numFmt w:val="lowerLetter"/>
-      <w:lvlText w:val="%8."/>
-      <w:lvlJc w:val="left"/>
-      <w:pPr>
-        <w:ind w:left="5760" w:hanging="360"/>
-      </w:pPr>
-    </w:lvl>
-    <w:lvl w:ilvl="8" w:tplc="0410001B" w:tentative="1">
-      <w:start w:val="1"/>
-      <w:numFmt w:val="lowerRoman"/>
-      <w:lvlText w:val="%9."/>
-      <w:lvlJc w:val="right"/>
-      <w:pPr>
-        <w:ind w:left="6480" w:hanging="180"/>
-      </w:pPr>
-    </w:lvl>
-  </w:abstractNum>
-  <w:abstractNum w:abstractNumId="16" w15:restartNumberingAfterBreak="0">
-    <w:nsid w:val="53871A8A"/>
-    <w:multiLevelType w:val="hybridMultilevel"/>
-    <w:tmpl w:val="A83ED098"/>
+    <w:tmpl w:val="9C5618A6"/>
     <w:lvl w:ilvl="0" w:tplc="04100001">
       <w:start w:val="1"/>
       <w:numFmt w:val="bullet"/>
@@ -26291,96 +26529,96 @@
       </w:rPr>
     </w:lvl>
   </w:abstractNum>
-  <w:abstractNum w:abstractNumId="17" w15:restartNumberingAfterBreak="0">
-    <w:nsid w:val="5A6B044C"/>
-    <w:multiLevelType w:val="multilevel"/>
-    <w:tmpl w:val="0410001F"/>
-    <w:lvl w:ilvl="0">
+  <w:abstractNum w:abstractNumId="16" w15:restartNumberingAfterBreak="0">
+    <w:nsid w:val="52F54300"/>
+    <w:multiLevelType w:val="hybridMultilevel"/>
+    <w:tmpl w:val="18E68C26"/>
+    <w:lvl w:ilvl="0" w:tplc="0410000F">
       <w:start w:val="1"/>
       <w:numFmt w:val="decimal"/>
       <w:lvlText w:val="%1."/>
       <w:lvlJc w:val="left"/>
       <w:pPr>
-        <w:ind w:left="360" w:hanging="360"/>
+        <w:ind w:left="720" w:hanging="360"/>
       </w:pPr>
     </w:lvl>
-    <w:lvl w:ilvl="1">
+    <w:lvl w:ilvl="1" w:tplc="04100019" w:tentative="1">
+      <w:start w:val="1"/>
+      <w:numFmt w:val="lowerLetter"/>
+      <w:lvlText w:val="%2."/>
+      <w:lvlJc w:val="left"/>
+      <w:pPr>
+        <w:ind w:left="1440" w:hanging="360"/>
+      </w:pPr>
+    </w:lvl>
+    <w:lvl w:ilvl="2" w:tplc="0410001B" w:tentative="1">
+      <w:start w:val="1"/>
+      <w:numFmt w:val="lowerRoman"/>
+      <w:lvlText w:val="%3."/>
+      <w:lvlJc w:val="right"/>
+      <w:pPr>
+        <w:ind w:left="2160" w:hanging="180"/>
+      </w:pPr>
+    </w:lvl>
+    <w:lvl w:ilvl="3" w:tplc="0410000F" w:tentative="1">
       <w:start w:val="1"/>
       <w:numFmt w:val="decimal"/>
-      <w:lvlText w:val="%1.%2."/>
+      <w:lvlText w:val="%4."/>
       <w:lvlJc w:val="left"/>
       <w:pPr>
-        <w:ind w:left="792" w:hanging="432"/>
+        <w:ind w:left="2880" w:hanging="360"/>
       </w:pPr>
     </w:lvl>
-    <w:lvl w:ilvl="2">
+    <w:lvl w:ilvl="4" w:tplc="04100019" w:tentative="1">
+      <w:start w:val="1"/>
+      <w:numFmt w:val="lowerLetter"/>
+      <w:lvlText w:val="%5."/>
+      <w:lvlJc w:val="left"/>
+      <w:pPr>
+        <w:ind w:left="3600" w:hanging="360"/>
+      </w:pPr>
+    </w:lvl>
+    <w:lvl w:ilvl="5" w:tplc="0410001B" w:tentative="1">
+      <w:start w:val="1"/>
+      <w:numFmt w:val="lowerRoman"/>
+      <w:lvlText w:val="%6."/>
+      <w:lvlJc w:val="right"/>
+      <w:pPr>
+        <w:ind w:left="4320" w:hanging="180"/>
+      </w:pPr>
+    </w:lvl>
+    <w:lvl w:ilvl="6" w:tplc="0410000F" w:tentative="1">
       <w:start w:val="1"/>
       <w:numFmt w:val="decimal"/>
-      <w:lvlText w:val="%1.%2.%3."/>
+      <w:lvlText w:val="%7."/>
       <w:lvlJc w:val="left"/>
       <w:pPr>
-        <w:ind w:left="1224" w:hanging="504"/>
+        <w:ind w:left="5040" w:hanging="360"/>
       </w:pPr>
     </w:lvl>
-    <w:lvl w:ilvl="3">
+    <w:lvl w:ilvl="7" w:tplc="04100019" w:tentative="1">
       <w:start w:val="1"/>
-      <w:numFmt w:val="decimal"/>
-      <w:lvlText w:val="%1.%2.%3.%4."/>
+      <w:numFmt w:val="lowerLetter"/>
+      <w:lvlText w:val="%8."/>
       <w:lvlJc w:val="left"/>
       <w:pPr>
-        <w:ind w:left="1728" w:hanging="648"/>
+        <w:ind w:left="5760" w:hanging="360"/>
       </w:pPr>
     </w:lvl>
-    <w:lvl w:ilvl="4">
+    <w:lvl w:ilvl="8" w:tplc="0410001B" w:tentative="1">
       <w:start w:val="1"/>
-      <w:numFmt w:val="decimal"/>
-      <w:lvlText w:val="%1.%2.%3.%4.%5."/>
-      <w:lvlJc w:val="left"/>
-      <w:pPr>
-        <w:ind w:left="2232" w:hanging="792"/>
-      </w:pPr>
-    </w:lvl>
-    <w:lvl w:ilvl="5">
-      <w:start w:val="1"/>
-      <w:numFmt w:val="decimal"/>
-      <w:lvlText w:val="%1.%2.%3.%4.%5.%6."/>
-      <w:lvlJc w:val="left"/>
-      <w:pPr>
-        <w:ind w:left="2736" w:hanging="936"/>
-      </w:pPr>
-    </w:lvl>
-    <w:lvl w:ilvl="6">
-      <w:start w:val="1"/>
-      <w:numFmt w:val="decimal"/>
-      <w:lvlText w:val="%1.%2.%3.%4.%5.%6.%7."/>
-      <w:lvlJc w:val="left"/>
-      <w:pPr>
-        <w:ind w:left="3240" w:hanging="1080"/>
-      </w:pPr>
-    </w:lvl>
-    <w:lvl w:ilvl="7">
-      <w:start w:val="1"/>
-      <w:numFmt w:val="decimal"/>
-      <w:lvlText w:val="%1.%2.%3.%4.%5.%6.%7.%8."/>
-      <w:lvlJc w:val="left"/>
-      <w:pPr>
-        <w:ind w:left="3744" w:hanging="1224"/>
-      </w:pPr>
-    </w:lvl>
-    <w:lvl w:ilvl="8">
-      <w:start w:val="1"/>
-      <w:numFmt w:val="decimal"/>
-      <w:lvlText w:val="%1.%2.%3.%4.%5.%6.%7.%8.%9."/>
-      <w:lvlJc w:val="left"/>
-      <w:pPr>
-        <w:ind w:left="4320" w:hanging="1440"/>
+      <w:numFmt w:val="lowerRoman"/>
+      <w:lvlText w:val="%9."/>
+      <w:lvlJc w:val="right"/>
+      <w:pPr>
+        <w:ind w:left="6480" w:hanging="180"/>
       </w:pPr>
     </w:lvl>
   </w:abstractNum>
-  <w:abstractNum w:abstractNumId="18" w15:restartNumberingAfterBreak="0">
-    <w:nsid w:val="5DD170EC"/>
+  <w:abstractNum w:abstractNumId="17" w15:restartNumberingAfterBreak="0">
+    <w:nsid w:val="53871A8A"/>
     <w:multiLevelType w:val="hybridMultilevel"/>
-    <w:tmpl w:val="23B2CDD0"/>
+    <w:tmpl w:val="A83ED098"/>
     <w:lvl w:ilvl="0" w:tplc="04100001">
       <w:start w:val="1"/>
       <w:numFmt w:val="bullet"/>
@@ -26490,7 +26728,319 @@
       </w:rPr>
     </w:lvl>
   </w:abstractNum>
+  <w:abstractNum w:abstractNumId="18" w15:restartNumberingAfterBreak="0">
+    <w:nsid w:val="549E0C0E"/>
+    <w:multiLevelType w:val="hybridMultilevel"/>
+    <w:tmpl w:val="6948526C"/>
+    <w:lvl w:ilvl="0" w:tplc="04100001">
+      <w:start w:val="1"/>
+      <w:numFmt w:val="bullet"/>
+      <w:lvlText w:val=""/>
+      <w:lvlJc w:val="left"/>
+      <w:pPr>
+        <w:ind w:left="720" w:hanging="360"/>
+      </w:pPr>
+      <w:rPr>
+        <w:rFonts w:ascii="Symbol" w:hAnsi="Symbol" w:hint="default"/>
+      </w:rPr>
+    </w:lvl>
+    <w:lvl w:ilvl="1" w:tplc="04100003">
+      <w:start w:val="1"/>
+      <w:numFmt w:val="bullet"/>
+      <w:lvlText w:val="o"/>
+      <w:lvlJc w:val="left"/>
+      <w:pPr>
+        <w:ind w:left="1440" w:hanging="360"/>
+      </w:pPr>
+      <w:rPr>
+        <w:rFonts w:ascii="Courier New" w:hAnsi="Courier New" w:cs="Courier New" w:hint="default"/>
+      </w:rPr>
+    </w:lvl>
+    <w:lvl w:ilvl="2" w:tplc="04100005" w:tentative="1">
+      <w:start w:val="1"/>
+      <w:numFmt w:val="bullet"/>
+      <w:lvlText w:val=""/>
+      <w:lvlJc w:val="left"/>
+      <w:pPr>
+        <w:ind w:left="2160" w:hanging="360"/>
+      </w:pPr>
+      <w:rPr>
+        <w:rFonts w:ascii="Wingdings" w:hAnsi="Wingdings" w:hint="default"/>
+      </w:rPr>
+    </w:lvl>
+    <w:lvl w:ilvl="3" w:tplc="04100001" w:tentative="1">
+      <w:start w:val="1"/>
+      <w:numFmt w:val="bullet"/>
+      <w:lvlText w:val=""/>
+      <w:lvlJc w:val="left"/>
+      <w:pPr>
+        <w:ind w:left="2880" w:hanging="360"/>
+      </w:pPr>
+      <w:rPr>
+        <w:rFonts w:ascii="Symbol" w:hAnsi="Symbol" w:hint="default"/>
+      </w:rPr>
+    </w:lvl>
+    <w:lvl w:ilvl="4" w:tplc="04100003" w:tentative="1">
+      <w:start w:val="1"/>
+      <w:numFmt w:val="bullet"/>
+      <w:lvlText w:val="o"/>
+      <w:lvlJc w:val="left"/>
+      <w:pPr>
+        <w:ind w:left="3600" w:hanging="360"/>
+      </w:pPr>
+      <w:rPr>
+        <w:rFonts w:ascii="Courier New" w:hAnsi="Courier New" w:cs="Courier New" w:hint="default"/>
+      </w:rPr>
+    </w:lvl>
+    <w:lvl w:ilvl="5" w:tplc="04100005" w:tentative="1">
+      <w:start w:val="1"/>
+      <w:numFmt w:val="bullet"/>
+      <w:lvlText w:val=""/>
+      <w:lvlJc w:val="left"/>
+      <w:pPr>
+        <w:ind w:left="4320" w:hanging="360"/>
+      </w:pPr>
+      <w:rPr>
+        <w:rFonts w:ascii="Wingdings" w:hAnsi="Wingdings" w:hint="default"/>
+      </w:rPr>
+    </w:lvl>
+    <w:lvl w:ilvl="6" w:tplc="04100001" w:tentative="1">
+      <w:start w:val="1"/>
+      <w:numFmt w:val="bullet"/>
+      <w:lvlText w:val=""/>
+      <w:lvlJc w:val="left"/>
+      <w:pPr>
+        <w:ind w:left="5040" w:hanging="360"/>
+      </w:pPr>
+      <w:rPr>
+        <w:rFonts w:ascii="Symbol" w:hAnsi="Symbol" w:hint="default"/>
+      </w:rPr>
+    </w:lvl>
+    <w:lvl w:ilvl="7" w:tplc="04100003" w:tentative="1">
+      <w:start w:val="1"/>
+      <w:numFmt w:val="bullet"/>
+      <w:lvlText w:val="o"/>
+      <w:lvlJc w:val="left"/>
+      <w:pPr>
+        <w:ind w:left="5760" w:hanging="360"/>
+      </w:pPr>
+      <w:rPr>
+        <w:rFonts w:ascii="Courier New" w:hAnsi="Courier New" w:cs="Courier New" w:hint="default"/>
+      </w:rPr>
+    </w:lvl>
+    <w:lvl w:ilvl="8" w:tplc="04100005" w:tentative="1">
+      <w:start w:val="1"/>
+      <w:numFmt w:val="bullet"/>
+      <w:lvlText w:val=""/>
+      <w:lvlJc w:val="left"/>
+      <w:pPr>
+        <w:ind w:left="6480" w:hanging="360"/>
+      </w:pPr>
+      <w:rPr>
+        <w:rFonts w:ascii="Wingdings" w:hAnsi="Wingdings" w:hint="default"/>
+      </w:rPr>
+    </w:lvl>
+  </w:abstractNum>
   <w:abstractNum w:abstractNumId="19" w15:restartNumberingAfterBreak="0">
+    <w:nsid w:val="5A6B044C"/>
+    <w:multiLevelType w:val="multilevel"/>
+    <w:tmpl w:val="0410001F"/>
+    <w:lvl w:ilvl="0">
+      <w:start w:val="1"/>
+      <w:numFmt w:val="decimal"/>
+      <w:lvlText w:val="%1."/>
+      <w:lvlJc w:val="left"/>
+      <w:pPr>
+        <w:ind w:left="360" w:hanging="360"/>
+      </w:pPr>
+    </w:lvl>
+    <w:lvl w:ilvl="1">
+      <w:start w:val="1"/>
+      <w:numFmt w:val="decimal"/>
+      <w:lvlText w:val="%1.%2."/>
+      <w:lvlJc w:val="left"/>
+      <w:pPr>
+        <w:ind w:left="792" w:hanging="432"/>
+      </w:pPr>
+    </w:lvl>
+    <w:lvl w:ilvl="2">
+      <w:start w:val="1"/>
+      <w:numFmt w:val="decimal"/>
+      <w:lvlText w:val="%1.%2.%3."/>
+      <w:lvlJc w:val="left"/>
+      <w:pPr>
+        <w:ind w:left="1224" w:hanging="504"/>
+      </w:pPr>
+    </w:lvl>
+    <w:lvl w:ilvl="3">
+      <w:start w:val="1"/>
+      <w:numFmt w:val="decimal"/>
+      <w:lvlText w:val="%1.%2.%3.%4."/>
+      <w:lvlJc w:val="left"/>
+      <w:pPr>
+        <w:ind w:left="1728" w:hanging="648"/>
+      </w:pPr>
+    </w:lvl>
+    <w:lvl w:ilvl="4">
+      <w:start w:val="1"/>
+      <w:numFmt w:val="decimal"/>
+      <w:lvlText w:val="%1.%2.%3.%4.%5."/>
+      <w:lvlJc w:val="left"/>
+      <w:pPr>
+        <w:ind w:left="2232" w:hanging="792"/>
+      </w:pPr>
+    </w:lvl>
+    <w:lvl w:ilvl="5">
+      <w:start w:val="1"/>
+      <w:numFmt w:val="decimal"/>
+      <w:lvlText w:val="%1.%2.%3.%4.%5.%6."/>
+      <w:lvlJc w:val="left"/>
+      <w:pPr>
+        <w:ind w:left="2736" w:hanging="936"/>
+      </w:pPr>
+    </w:lvl>
+    <w:lvl w:ilvl="6">
+      <w:start w:val="1"/>
+      <w:numFmt w:val="decimal"/>
+      <w:lvlText w:val="%1.%2.%3.%4.%5.%6.%7."/>
+      <w:lvlJc w:val="left"/>
+      <w:pPr>
+        <w:ind w:left="3240" w:hanging="1080"/>
+      </w:pPr>
+    </w:lvl>
+    <w:lvl w:ilvl="7">
+      <w:start w:val="1"/>
+      <w:numFmt w:val="decimal"/>
+      <w:lvlText w:val="%1.%2.%3.%4.%5.%6.%7.%8."/>
+      <w:lvlJc w:val="left"/>
+      <w:pPr>
+        <w:ind w:left="3744" w:hanging="1224"/>
+      </w:pPr>
+    </w:lvl>
+    <w:lvl w:ilvl="8">
+      <w:start w:val="1"/>
+      <w:numFmt w:val="decimal"/>
+      <w:lvlText w:val="%1.%2.%3.%4.%5.%6.%7.%8.%9."/>
+      <w:lvlJc w:val="left"/>
+      <w:pPr>
+        <w:ind w:left="4320" w:hanging="1440"/>
+      </w:pPr>
+    </w:lvl>
+  </w:abstractNum>
+  <w:abstractNum w:abstractNumId="20" w15:restartNumberingAfterBreak="0">
+    <w:nsid w:val="5DD170EC"/>
+    <w:multiLevelType w:val="hybridMultilevel"/>
+    <w:tmpl w:val="23B2CDD0"/>
+    <w:lvl w:ilvl="0" w:tplc="04100001">
+      <w:start w:val="1"/>
+      <w:numFmt w:val="bullet"/>
+      <w:lvlText w:val=""/>
+      <w:lvlJc w:val="left"/>
+      <w:pPr>
+        <w:ind w:left="720" w:hanging="360"/>
+      </w:pPr>
+      <w:rPr>
+        <w:rFonts w:ascii="Symbol" w:hAnsi="Symbol" w:hint="default"/>
+      </w:rPr>
+    </w:lvl>
+    <w:lvl w:ilvl="1" w:tplc="04100003" w:tentative="1">
+      <w:start w:val="1"/>
+      <w:numFmt w:val="bullet"/>
+      <w:lvlText w:val="o"/>
+      <w:lvlJc w:val="left"/>
+      <w:pPr>
+        <w:ind w:left="1440" w:hanging="360"/>
+      </w:pPr>
+      <w:rPr>
+        <w:rFonts w:ascii="Courier New" w:hAnsi="Courier New" w:cs="Courier New" w:hint="default"/>
+      </w:rPr>
+    </w:lvl>
+    <w:lvl w:ilvl="2" w:tplc="04100005" w:tentative="1">
+      <w:start w:val="1"/>
+      <w:numFmt w:val="bullet"/>
+      <w:lvlText w:val=""/>
+      <w:lvlJc w:val="left"/>
+      <w:pPr>
+        <w:ind w:left="2160" w:hanging="360"/>
+      </w:pPr>
+      <w:rPr>
+        <w:rFonts w:ascii="Wingdings" w:hAnsi="Wingdings" w:hint="default"/>
+      </w:rPr>
+    </w:lvl>
+    <w:lvl w:ilvl="3" w:tplc="04100001" w:tentative="1">
+      <w:start w:val="1"/>
+      <w:numFmt w:val="bullet"/>
+      <w:lvlText w:val=""/>
+      <w:lvlJc w:val="left"/>
+      <w:pPr>
+        <w:ind w:left="2880" w:hanging="360"/>
+      </w:pPr>
+      <w:rPr>
+        <w:rFonts w:ascii="Symbol" w:hAnsi="Symbol" w:hint="default"/>
+      </w:rPr>
+    </w:lvl>
+    <w:lvl w:ilvl="4" w:tplc="04100003" w:tentative="1">
+      <w:start w:val="1"/>
+      <w:numFmt w:val="bullet"/>
+      <w:lvlText w:val="o"/>
+      <w:lvlJc w:val="left"/>
+      <w:pPr>
+        <w:ind w:left="3600" w:hanging="360"/>
+      </w:pPr>
+      <w:rPr>
+        <w:rFonts w:ascii="Courier New" w:hAnsi="Courier New" w:cs="Courier New" w:hint="default"/>
+      </w:rPr>
+    </w:lvl>
+    <w:lvl w:ilvl="5" w:tplc="04100005" w:tentative="1">
+      <w:start w:val="1"/>
+      <w:numFmt w:val="bullet"/>
+      <w:lvlText w:val=""/>
+      <w:lvlJc w:val="left"/>
+      <w:pPr>
+        <w:ind w:left="4320" w:hanging="360"/>
+      </w:pPr>
+      <w:rPr>
+        <w:rFonts w:ascii="Wingdings" w:hAnsi="Wingdings" w:hint="default"/>
+      </w:rPr>
+    </w:lvl>
+    <w:lvl w:ilvl="6" w:tplc="04100001" w:tentative="1">
+      <w:start w:val="1"/>
+      <w:numFmt w:val="bullet"/>
+      <w:lvlText w:val=""/>
+      <w:lvlJc w:val="left"/>
+      <w:pPr>
+        <w:ind w:left="5040" w:hanging="360"/>
+      </w:pPr>
+      <w:rPr>
+        <w:rFonts w:ascii="Symbol" w:hAnsi="Symbol" w:hint="default"/>
+      </w:rPr>
+    </w:lvl>
+    <w:lvl w:ilvl="7" w:tplc="04100003" w:tentative="1">
+      <w:start w:val="1"/>
+      <w:numFmt w:val="bullet"/>
+      <w:lvlText w:val="o"/>
+      <w:lvlJc w:val="left"/>
+      <w:pPr>
+        <w:ind w:left="5760" w:hanging="360"/>
+      </w:pPr>
+      <w:rPr>
+        <w:rFonts w:ascii="Courier New" w:hAnsi="Courier New" w:cs="Courier New" w:hint="default"/>
+      </w:rPr>
+    </w:lvl>
+    <w:lvl w:ilvl="8" w:tplc="04100005" w:tentative="1">
+      <w:start w:val="1"/>
+      <w:numFmt w:val="bullet"/>
+      <w:lvlText w:val=""/>
+      <w:lvlJc w:val="left"/>
+      <w:pPr>
+        <w:ind w:left="6480" w:hanging="360"/>
+      </w:pPr>
+      <w:rPr>
+        <w:rFonts w:ascii="Wingdings" w:hAnsi="Wingdings" w:hint="default"/>
+      </w:rPr>
+    </w:lvl>
+  </w:abstractNum>
+  <w:abstractNum w:abstractNumId="21" w15:restartNumberingAfterBreak="0">
     <w:nsid w:val="5DEE4D69"/>
     <w:multiLevelType w:val="multilevel"/>
     <w:tmpl w:val="091A7FAC"/>
@@ -26639,7 +27189,7 @@
       </w:rPr>
     </w:lvl>
   </w:abstractNum>
-  <w:abstractNum w:abstractNumId="20" w15:restartNumberingAfterBreak="0">
+  <w:abstractNum w:abstractNumId="22" w15:restartNumberingAfterBreak="0">
     <w:nsid w:val="676320EF"/>
     <w:multiLevelType w:val="hybridMultilevel"/>
     <w:tmpl w:val="3F32D00A"/>
@@ -26752,7 +27302,7 @@
       </w:rPr>
     </w:lvl>
   </w:abstractNum>
-  <w:abstractNum w:abstractNumId="21" w15:restartNumberingAfterBreak="0">
+  <w:abstractNum w:abstractNumId="23" w15:restartNumberingAfterBreak="0">
     <w:nsid w:val="68F12BCF"/>
     <w:multiLevelType w:val="multilevel"/>
     <w:tmpl w:val="567C3E58"/>
@@ -26876,7 +27426,7 @@
       </w:rPr>
     </w:lvl>
   </w:abstractNum>
-  <w:abstractNum w:abstractNumId="22" w15:restartNumberingAfterBreak="0">
+  <w:abstractNum w:abstractNumId="24" w15:restartNumberingAfterBreak="0">
     <w:nsid w:val="6BB07DBF"/>
     <w:multiLevelType w:val="hybridMultilevel"/>
     <w:tmpl w:val="4C444868"/>
@@ -26962,7 +27512,7 @@
       </w:pPr>
     </w:lvl>
   </w:abstractNum>
-  <w:abstractNum w:abstractNumId="23" w15:restartNumberingAfterBreak="0">
+  <w:abstractNum w:abstractNumId="25" w15:restartNumberingAfterBreak="0">
     <w:nsid w:val="743F5468"/>
     <w:multiLevelType w:val="hybridMultilevel"/>
     <w:tmpl w:val="C4884286"/>
@@ -27075,7 +27625,7 @@
       </w:rPr>
     </w:lvl>
   </w:abstractNum>
-  <w:abstractNum w:abstractNumId="24" w15:restartNumberingAfterBreak="0">
+  <w:abstractNum w:abstractNumId="26" w15:restartNumberingAfterBreak="0">
     <w:nsid w:val="78C32C82"/>
     <w:multiLevelType w:val="hybridMultilevel"/>
     <w:tmpl w:val="D07E2CEC"/>
@@ -27161,7 +27711,7 @@
       </w:pPr>
     </w:lvl>
   </w:abstractNum>
-  <w:abstractNum w:abstractNumId="25" w15:restartNumberingAfterBreak="0">
+  <w:abstractNum w:abstractNumId="27" w15:restartNumberingAfterBreak="0">
     <w:nsid w:val="7A927D72"/>
     <w:multiLevelType w:val="multilevel"/>
     <w:tmpl w:val="C4BA8BC4"/>
@@ -27260,7 +27810,7 @@
       </w:pPr>
     </w:lvl>
   </w:abstractNum>
-  <w:abstractNum w:abstractNumId="26" w15:restartNumberingAfterBreak="0">
+  <w:abstractNum w:abstractNumId="28" w15:restartNumberingAfterBreak="0">
     <w:nsid w:val="7EED0C07"/>
     <w:multiLevelType w:val="hybridMultilevel"/>
     <w:tmpl w:val="56DEFB06"/>
@@ -27347,16 +27897,16 @@
     </w:lvl>
   </w:abstractNum>
   <w:num w:numId="1" w16cid:durableId="1752392190">
-    <w:abstractNumId w:val="17"/>
+    <w:abstractNumId w:val="19"/>
   </w:num>
   <w:num w:numId="2" w16cid:durableId="1846478392">
-    <w:abstractNumId w:val="25"/>
+    <w:abstractNumId w:val="27"/>
   </w:num>
   <w:num w:numId="3" w16cid:durableId="1207447410">
-    <w:abstractNumId w:val="15"/>
+    <w:abstractNumId w:val="16"/>
   </w:num>
   <w:num w:numId="4" w16cid:durableId="1603411433">
-    <w:abstractNumId w:val="21"/>
+    <w:abstractNumId w:val="23"/>
   </w:num>
   <w:num w:numId="5" w16cid:durableId="1649282778">
     <w:abstractNumId w:val="6"/>
@@ -27365,7 +27915,7 @@
     <w:abstractNumId w:val="9"/>
   </w:num>
   <w:num w:numId="7" w16cid:durableId="574706469">
-    <w:abstractNumId w:val="20"/>
+    <w:abstractNumId w:val="22"/>
   </w:num>
   <w:num w:numId="8" w16cid:durableId="1386880104">
     <w:abstractNumId w:val="3"/>
@@ -27392,19 +27942,19 @@
     <w:abstractNumId w:val="11"/>
   </w:num>
   <w:num w:numId="16" w16cid:durableId="1433282639">
-    <w:abstractNumId w:val="19"/>
+    <w:abstractNumId w:val="21"/>
   </w:num>
   <w:num w:numId="17" w16cid:durableId="1591043966">
     <w:abstractNumId w:val="7"/>
   </w:num>
   <w:num w:numId="18" w16cid:durableId="519203652">
-    <w:abstractNumId w:val="22"/>
+    <w:abstractNumId w:val="24"/>
   </w:num>
   <w:num w:numId="19" w16cid:durableId="835918593">
-    <w:abstractNumId w:val="24"/>
+    <w:abstractNumId w:val="26"/>
   </w:num>
   <w:num w:numId="20" w16cid:durableId="581646906">
-    <w:abstractNumId w:val="23"/>
+    <w:abstractNumId w:val="25"/>
   </w:num>
   <w:num w:numId="21" w16cid:durableId="864833941">
     <w:abstractNumId w:val="5"/>
@@ -27413,19 +27963,25 @@
     <w:abstractNumId w:val="1"/>
   </w:num>
   <w:num w:numId="23" w16cid:durableId="368729152">
-    <w:abstractNumId w:val="18"/>
+    <w:abstractNumId w:val="20"/>
   </w:num>
   <w:num w:numId="24" w16cid:durableId="1378430103">
-    <w:abstractNumId w:val="16"/>
+    <w:abstractNumId w:val="17"/>
   </w:num>
   <w:num w:numId="25" w16cid:durableId="930116523">
     <w:abstractNumId w:val="4"/>
   </w:num>
   <w:num w:numId="26" w16cid:durableId="1323775275">
-    <w:abstractNumId w:val="26"/>
+    <w:abstractNumId w:val="28"/>
   </w:num>
   <w:num w:numId="27" w16cid:durableId="145245133">
     <w:abstractNumId w:val="14"/>
+  </w:num>
+  <w:num w:numId="28" w16cid:durableId="406996411">
+    <w:abstractNumId w:val="18"/>
+  </w:num>
+  <w:num w:numId="29" w16cid:durableId="397678421">
+    <w:abstractNumId w:val="15"/>
   </w:num>
   <w:numIdMacAtCleanup w:val="7"/>
 </w:numbering>
@@ -28072,6 +28628,7 @@
   <w:style w:type="character" w:default="1" w:styleId="Carpredefinitoparagrafo">
     <w:name w:val="Default Paragraph Font"/>
     <w:uiPriority w:val="1"/>
+    <w:semiHidden/>
     <w:unhideWhenUsed/>
   </w:style>
   <w:style w:type="table" w:default="1" w:styleId="Tabellanormale">

</xml_diff>